<commit_message>
feat: MapLoader & MapSaver
</commit_message>
<xml_diff>
--- a/Document.docx
+++ b/Document.docx
@@ -2,6 +2,737 @@
 <file path=word/document.xml><?xml version="1.0" encoding="utf-8"?>
 <w:document xmlns:wpc="http://schemas.microsoft.com/office/word/2010/wordprocessingCanvas" xmlns:mc="http://schemas.openxmlformats.org/markup-compatibility/2006" xmlns:o="urn:schemas-microsoft-com:office:office" xmlns:r="http://schemas.openxmlformats.org/officeDocument/2006/relationships" xmlns:m="http://schemas.openxmlformats.org/officeDocument/2006/math" xmlns:v="urn:schemas-microsoft-com:vml" xmlns:wp14="http://schemas.microsoft.com/office/word/2010/wordprocessingDrawing" xmlns:wp="http://schemas.openxmlformats.org/drawingml/2006/wordprocessingDrawing" xmlns:w10="urn:schemas-microsoft-com:office:word" xmlns:w="http://schemas.openxmlformats.org/wordprocessingml/2006/main" xmlns:w14="http://schemas.microsoft.com/office/word/2010/wordml" xmlns:w15="http://schemas.microsoft.com/office/word/2012/wordml" xmlns:wpg="http://schemas.microsoft.com/office/word/2010/wordprocessingGroup" xmlns:wpi="http://schemas.microsoft.com/office/word/2010/wordprocessingInk" xmlns:wne="http://schemas.microsoft.com/office/word/2006/wordml" xmlns:wps="http://schemas.microsoft.com/office/word/2010/wordprocessingShape" mc:Ignorable="w14 w15 wp14">
   <w:body>
+    <w:p>
+      <w:pPr>
+        <w:jc w:val="center"/>
+        <w:rPr>
+          <w:rFonts w:ascii="Times New Roman" w:hAnsi="Times New Roman" w:cs="Times New Roman"/>
+          <w:b/>
+          <w:sz w:val="40"/>
+          <w:lang w:val="vi-VN"/>
+        </w:rPr>
+      </w:pPr>
+      <w:r>
+        <w:rPr>
+          <w:rFonts w:ascii="Times New Roman" w:hAnsi="Times New Roman" w:cs="Times New Roman"/>
+          <w:b/>
+          <w:sz w:val="40"/>
+          <w:lang w:val="vi-VN"/>
+        </w:rPr>
+        <w:t>Defenora</w:t>
+      </w:r>
+    </w:p>
+    <w:p>
+      <w:pPr>
+        <w:rPr>
+          <w:rFonts w:ascii="Times New Roman" w:hAnsi="Times New Roman" w:cs="Times New Roman"/>
+          <w:sz w:val="28"/>
+          <w:lang w:val="vi-VN"/>
+        </w:rPr>
+      </w:pPr>
+      <w:r>
+        <w:rPr>
+          <w:rFonts w:ascii="Times New Roman" w:hAnsi="Times New Roman" w:cs="Times New Roman"/>
+          <w:sz w:val="28"/>
+          <w:lang w:val="vi-VN"/>
+        </w:rPr>
+        <w:t xml:space="preserve">Ý tưởng: </w:t>
+      </w:r>
+    </w:p>
+    <w:p>
+      <w:pPr>
+        <w:pStyle w:val="ListParagraph"/>
+        <w:numPr>
+          <w:ilvl w:val="0"/>
+          <w:numId w:val="2"/>
+        </w:numPr>
+        <w:rPr>
+          <w:rFonts w:ascii="Times New Roman" w:hAnsi="Times New Roman" w:cs="Times New Roman"/>
+          <w:sz w:val="28"/>
+          <w:lang w:val="vi-VN"/>
+        </w:rPr>
+      </w:pPr>
+      <w:r>
+        <w:rPr>
+          <w:rFonts w:ascii="Times New Roman" w:hAnsi="Times New Roman" w:cs="Times New Roman"/>
+          <w:sz w:val="28"/>
+          <w:lang w:val="vi-VN"/>
+        </w:rPr>
+        <w:t>Đây là tựa game thủ thành tương tự như Kingdom: Classic kết hợp với tìm kiếm tài nguyên và xây dựng kiến trúc như Class of Clan</w:t>
+      </w:r>
+    </w:p>
+    <w:p>
+      <w:pPr>
+        <w:pStyle w:val="ListParagraph"/>
+        <w:numPr>
+          <w:ilvl w:val="0"/>
+          <w:numId w:val="2"/>
+        </w:numPr>
+        <w:rPr>
+          <w:rFonts w:ascii="Times New Roman" w:hAnsi="Times New Roman" w:cs="Times New Roman"/>
+          <w:sz w:val="28"/>
+          <w:lang w:val="vi-VN"/>
+        </w:rPr>
+      </w:pPr>
+      <w:r>
+        <w:rPr>
+          <w:rFonts w:ascii="Times New Roman" w:hAnsi="Times New Roman" w:cs="Times New Roman"/>
+          <w:sz w:val="28"/>
+          <w:lang w:val="vi-VN"/>
+        </w:rPr>
+        <w:t xml:space="preserve">Bối cảnh: Người chơi </w:t>
+      </w:r>
+      <w:r>
+        <w:rPr>
+          <w:rFonts w:ascii="Times New Roman" w:hAnsi="Times New Roman" w:cs="Times New Roman"/>
+          <w:sz w:val="28"/>
+          <w:lang w:val="vi-VN"/>
+        </w:rPr>
+        <w:t xml:space="preserve">bị đày ra ngoài biển và phải tự mình xây dựng hòn đảo cho riêng mình để sinh sống. Tuy nhiên việc xây dựng hòn đảo ngoài biển tiêu hao hiểu tính hợp lí của thế giới. Vì vậy khi hòn đảo xây dựng xong thì hằng đêm sẽ có quái vật đến đánh phá. Công việc của người chơi là phải xây dựng lực lượng, tạo ra các tòa thành để phòng thủ trước làn sóng quái vật. </w:t>
+      </w:r>
+    </w:p>
+    <w:p>
+      <w:pPr>
+        <w:pStyle w:val="ListParagraph"/>
+        <w:numPr>
+          <w:ilvl w:val="0"/>
+          <w:numId w:val="2"/>
+        </w:numPr>
+        <w:rPr>
+          <w:rFonts w:ascii="Times New Roman" w:hAnsi="Times New Roman" w:cs="Times New Roman"/>
+          <w:sz w:val="28"/>
+          <w:lang w:val="vi-VN"/>
+        </w:rPr>
+      </w:pPr>
+      <w:r>
+        <w:rPr>
+          <w:rFonts w:ascii="Times New Roman" w:hAnsi="Times New Roman" w:cs="Times New Roman"/>
+          <w:sz w:val="28"/>
+          <w:lang w:val="vi-VN"/>
+        </w:rPr>
+        <w:t xml:space="preserve">Gameplay: </w:t>
+      </w:r>
+    </w:p>
+    <w:p>
+      <w:pPr>
+        <w:pStyle w:val="ListParagraph"/>
+        <w:numPr>
+          <w:ilvl w:val="0"/>
+          <w:numId w:val="3"/>
+        </w:numPr>
+        <w:rPr>
+          <w:rFonts w:ascii="Times New Roman" w:hAnsi="Times New Roman" w:cs="Times New Roman"/>
+          <w:sz w:val="28"/>
+          <w:lang w:val="vi-VN"/>
+        </w:rPr>
+      </w:pPr>
+      <w:r>
+        <w:rPr>
+          <w:rFonts w:ascii="Times New Roman" w:hAnsi="Times New Roman" w:cs="Times New Roman"/>
+          <w:sz w:val="28"/>
+          <w:lang w:val="vi-VN"/>
+        </w:rPr>
+        <w:t>Khi bắt đầu game thì người chơi sẽ được cho các item để tạo nên hòn đảo của mình. Người chơi có thể thiết kế hòn đảo tùy theo ý thích của mình. Tuy nhiên số lượng item sẽ bị giới hạn và hòn đảo phải đảm bảo có thể để nhân vật di chuyển 1 cách logic.</w:t>
+      </w:r>
+    </w:p>
+    <w:p>
+      <w:pPr>
+        <w:pStyle w:val="ListParagraph"/>
+        <w:numPr>
+          <w:ilvl w:val="0"/>
+          <w:numId w:val="3"/>
+        </w:numPr>
+        <w:rPr>
+          <w:rFonts w:ascii="Times New Roman" w:hAnsi="Times New Roman" w:cs="Times New Roman"/>
+          <w:sz w:val="28"/>
+          <w:lang w:val="vi-VN"/>
+        </w:rPr>
+      </w:pPr>
+      <w:r>
+        <w:rPr>
+          <w:rFonts w:ascii="Times New Roman" w:hAnsi="Times New Roman" w:cs="Times New Roman"/>
+          <w:sz w:val="28"/>
+          <w:lang w:val="vi-VN"/>
+        </w:rPr>
+        <w:t>Game sẽ xoay quanh việc hoạt động theo ngày. Ban ngày đơn vị thuộc hạ sẽ khai thác, chế tạo, săn bắn quanh map. Khi về đêm thì các đơn vị sẽ trở về để phòng thủ</w:t>
+      </w:r>
+    </w:p>
+    <w:p>
+      <w:pPr>
+        <w:pStyle w:val="ListParagraph"/>
+        <w:numPr>
+          <w:ilvl w:val="0"/>
+          <w:numId w:val="3"/>
+        </w:numPr>
+        <w:rPr>
+          <w:rFonts w:ascii="Times New Roman" w:hAnsi="Times New Roman" w:cs="Times New Roman"/>
+          <w:sz w:val="28"/>
+          <w:lang w:val="vi-VN"/>
+        </w:rPr>
+      </w:pPr>
+      <w:r>
+        <w:rPr>
+          <w:rFonts w:ascii="Times New Roman" w:hAnsi="Times New Roman" w:cs="Times New Roman"/>
+          <w:sz w:val="28"/>
+          <w:lang w:val="vi-VN"/>
+        </w:rPr>
+        <w:t>Sau mỗi ngày thì những phần còn trống trong map sẽ sinh ra những cây mới để người chơi kiếm gỗ, cũng như động vật như cừu sẽ được sản sinh ra thêm</w:t>
+      </w:r>
+      <w:r>
+        <w:rPr>
+          <w:rFonts w:ascii="Times New Roman" w:hAnsi="Times New Roman" w:cs="Times New Roman"/>
+          <w:sz w:val="28"/>
+          <w:lang w:val="vi-VN"/>
+        </w:rPr>
+        <w:t xml:space="preserve">. Tuy nhiên lượng sinh ra sẽ tuân theo quy định để không để map quá chật và quá nhiều tài nguyên. </w:t>
+      </w:r>
+    </w:p>
+    <w:p>
+      <w:pPr>
+        <w:pStyle w:val="ListParagraph"/>
+        <w:numPr>
+          <w:ilvl w:val="0"/>
+          <w:numId w:val="3"/>
+        </w:numPr>
+        <w:rPr>
+          <w:rFonts w:ascii="Times New Roman" w:hAnsi="Times New Roman" w:cs="Times New Roman"/>
+          <w:sz w:val="28"/>
+          <w:lang w:val="vi-VN"/>
+        </w:rPr>
+      </w:pPr>
+      <w:r>
+        <w:rPr>
+          <w:rFonts w:ascii="Times New Roman" w:hAnsi="Times New Roman" w:cs="Times New Roman"/>
+          <w:sz w:val="28"/>
+          <w:lang w:val="vi-VN"/>
+        </w:rPr>
+        <w:t>Khi xây dựng xong map thì các tài nguyên sẽ được generate ngẫu nhiên trên map. Người chơi sẽ cho thuộc hạ đi khai thác tài nguyên để chế tạo vũ khí, xây dựng tháp canh, nhà huấn luyện,..</w:t>
+      </w:r>
+    </w:p>
+    <w:p>
+      <w:pPr>
+        <w:pStyle w:val="ListParagraph"/>
+        <w:numPr>
+          <w:ilvl w:val="0"/>
+          <w:numId w:val="3"/>
+        </w:numPr>
+        <w:rPr>
+          <w:rFonts w:ascii="Times New Roman" w:hAnsi="Times New Roman" w:cs="Times New Roman"/>
+          <w:sz w:val="28"/>
+          <w:lang w:val="vi-VN"/>
+        </w:rPr>
+      </w:pPr>
+      <w:r>
+        <w:rPr>
+          <w:rFonts w:ascii="Times New Roman" w:hAnsi="Times New Roman" w:cs="Times New Roman"/>
+          <w:sz w:val="28"/>
+          <w:lang w:val="vi-VN"/>
+        </w:rPr>
+        <w:t>Mỗi đơn vị thuộc hạ sẽ tiêu hao 1 lượng thức ăn hằng ngày, vì vậy người chơi sẽ phải đi săn những con cừu rải rác trên map để kiếm thực phẩm. Khi 1 đơn vị thuộc hạ không đủ thực phẩm thì sẽ bị đói và đơn vị ấy sẽ biến mất.</w:t>
+      </w:r>
+    </w:p>
+    <w:p>
+      <w:pPr>
+        <w:pStyle w:val="ListParagraph"/>
+        <w:numPr>
+          <w:ilvl w:val="0"/>
+          <w:numId w:val="3"/>
+        </w:numPr>
+        <w:rPr>
+          <w:rFonts w:ascii="Times New Roman" w:hAnsi="Times New Roman" w:cs="Times New Roman"/>
+          <w:sz w:val="28"/>
+          <w:lang w:val="vi-VN"/>
+        </w:rPr>
+      </w:pPr>
+      <w:r>
+        <w:rPr>
+          <w:rFonts w:ascii="Times New Roman" w:hAnsi="Times New Roman" w:cs="Times New Roman"/>
+          <w:sz w:val="28"/>
+          <w:lang w:val="vi-VN"/>
+        </w:rPr>
+        <w:t>Lính thợ đóng vai trò quan trọng vì đây là đơn vị khai thác, vận chuyển nguyên liệu, chế tạo vật phẩm. Vì lượng tài nguyên có hạn nên người chơi sẽ phải tính toán việc chế tạo và phân bổ vật tư như cung tên cho các tháp canh 1 cách hợp lí. Khi 1 tháp canh hết mũi tên thì cung thủ sẽ trở nên vô dụ</w:t>
+      </w:r>
+      <w:r>
+        <w:rPr>
+          <w:rFonts w:ascii="Times New Roman" w:hAnsi="Times New Roman" w:cs="Times New Roman"/>
+          <w:sz w:val="28"/>
+          <w:lang w:val="vi-VN"/>
+        </w:rPr>
+        <w:t>ng.</w:t>
+      </w:r>
+    </w:p>
+    <w:p>
+      <w:pPr>
+        <w:jc w:val="center"/>
+        <w:rPr>
+          <w:rFonts w:ascii="Times New Roman" w:hAnsi="Times New Roman" w:cs="Times New Roman"/>
+          <w:sz w:val="28"/>
+          <w:lang w:val="vi-VN"/>
+        </w:rPr>
+      </w:pPr>
+      <w:r>
+        <w:rPr>
+          <w:rFonts w:ascii="Times New Roman" w:hAnsi="Times New Roman" w:cs="Times New Roman"/>
+          <w:sz w:val="28"/>
+          <w:lang w:val="vi-VN"/>
+        </w:rPr>
+        <w:drawing>
+          <wp:inline distT="0" distB="0" distL="0" distR="0" wp14:anchorId="34C298D2" wp14:editId="3A0FD7F5">
+            <wp:extent cx="1095528" cy="952633"/>
+            <wp:effectExtent l="0" t="0" r="9525" b="0"/>
+            <wp:docPr id="5" name="Picture 5"/>
+            <wp:cNvGraphicFramePr>
+              <a:graphicFrameLocks xmlns:a="http://schemas.openxmlformats.org/drawingml/2006/main" noChangeAspect="1"/>
+            </wp:cNvGraphicFramePr>
+            <a:graphic xmlns:a="http://schemas.openxmlformats.org/drawingml/2006/main">
+              <a:graphicData uri="http://schemas.openxmlformats.org/drawingml/2006/picture">
+                <pic:pic xmlns:pic="http://schemas.openxmlformats.org/drawingml/2006/picture">
+                  <pic:nvPicPr>
+                    <pic:cNvPr id="1" name=""/>
+                    <pic:cNvPicPr/>
+                  </pic:nvPicPr>
+                  <pic:blipFill>
+                    <a:blip r:embed="rId5"/>
+                    <a:stretch>
+                      <a:fillRect/>
+                    </a:stretch>
+                  </pic:blipFill>
+                  <pic:spPr>
+                    <a:xfrm>
+                      <a:off x="0" y="0"/>
+                      <a:ext cx="1095528" cy="952633"/>
+                    </a:xfrm>
+                    <a:prstGeom prst="rect">
+                      <a:avLst/>
+                    </a:prstGeom>
+                  </pic:spPr>
+                </pic:pic>
+              </a:graphicData>
+            </a:graphic>
+          </wp:inline>
+        </w:drawing>
+      </w:r>
+    </w:p>
+    <w:p>
+      <w:pPr>
+        <w:pStyle w:val="ListParagraph"/>
+        <w:numPr>
+          <w:ilvl w:val="0"/>
+          <w:numId w:val="3"/>
+        </w:numPr>
+        <w:rPr>
+          <w:rFonts w:ascii="Times New Roman" w:hAnsi="Times New Roman" w:cs="Times New Roman"/>
+          <w:sz w:val="28"/>
+          <w:lang w:val="vi-VN"/>
+        </w:rPr>
+      </w:pPr>
+      <w:r>
+        <w:rPr>
+          <w:rFonts w:ascii="Times New Roman" w:hAnsi="Times New Roman" w:cs="Times New Roman"/>
+          <w:sz w:val="28"/>
+          <w:lang w:val="vi-VN"/>
+        </w:rPr>
+        <w:lastRenderedPageBreak/>
+        <w:t xml:space="preserve">Mỗi công trình có 1 công dụng khác nhau cho từng đơn vị: </w:t>
+      </w:r>
+    </w:p>
+    <w:p>
+      <w:pPr>
+        <w:pStyle w:val="ListParagraph"/>
+        <w:numPr>
+          <w:ilvl w:val="0"/>
+          <w:numId w:val="4"/>
+        </w:numPr>
+        <w:rPr>
+          <w:rFonts w:ascii="Times New Roman" w:hAnsi="Times New Roman" w:cs="Times New Roman"/>
+          <w:sz w:val="28"/>
+          <w:lang w:val="vi-VN"/>
+        </w:rPr>
+      </w:pPr>
+      <w:r>
+        <w:rPr>
+          <w:rFonts w:ascii="Times New Roman" w:hAnsi="Times New Roman" w:cs="Times New Roman"/>
+          <w:sz w:val="28"/>
+          <w:lang w:val="vi-VN"/>
+        </w:rPr>
+        <w:t>Nhà huấn luyện sẽ biến đơn vị lính thợ thành kị sĩ khi chế tạo được vũ khí cũng như nâng cấp sức mạnh của các kị sĩ</w:t>
+      </w:r>
+    </w:p>
+    <w:p>
+      <w:pPr>
+        <w:pStyle w:val="ListParagraph"/>
+        <w:numPr>
+          <w:ilvl w:val="0"/>
+          <w:numId w:val="4"/>
+        </w:numPr>
+        <w:rPr>
+          <w:rFonts w:ascii="Times New Roman" w:hAnsi="Times New Roman" w:cs="Times New Roman"/>
+          <w:sz w:val="28"/>
+          <w:lang w:val="vi-VN"/>
+        </w:rPr>
+      </w:pPr>
+      <w:r>
+        <w:rPr>
+          <w:rFonts w:ascii="Times New Roman" w:hAnsi="Times New Roman" w:cs="Times New Roman"/>
+          <w:sz w:val="28"/>
+          <w:lang w:val="vi-VN"/>
+        </w:rPr>
+        <w:t>Tháp canh sẽ là đơn vị phòng thủ của lãnh địa và cung thủ là người duy nhất có thể lên đó và phòng thủ. Khi chế tạo được cung tên thì lính thợ sẽ cầm cung và trở thành cung thủ</w:t>
+      </w:r>
+      <w:r>
+        <w:rPr>
+          <w:rFonts w:ascii="Times New Roman" w:hAnsi="Times New Roman" w:cs="Times New Roman"/>
+          <w:sz w:val="28"/>
+          <w:lang w:val="vi-VN"/>
+        </w:rPr>
+        <w:t>. Mỗi tháp canh sẽ có 1 số lượng kị sĩ nhất định bảo vệ ở xung quanh.</w:t>
+      </w:r>
+      <w:r>
+        <w:rPr>
+          <w:rFonts w:ascii="Times New Roman" w:hAnsi="Times New Roman" w:cs="Times New Roman"/>
+          <w:sz w:val="28"/>
+          <w:lang w:val="vi-VN"/>
+        </w:rPr>
+        <w:t xml:space="preserve"> Mỗi tháp canh sẽ có phạm vi tấn công cố định. Khi nâng cấp thì có thể tăng phạm vi tấn công </w:t>
+      </w:r>
+    </w:p>
+    <w:p>
+      <w:pPr>
+        <w:jc w:val="center"/>
+        <w:rPr>
+          <w:rFonts w:ascii="Times New Roman" w:hAnsi="Times New Roman" w:cs="Times New Roman"/>
+          <w:sz w:val="28"/>
+          <w:lang w:val="vi-VN"/>
+        </w:rPr>
+      </w:pPr>
+      <w:r>
+        <w:rPr>
+          <w:rFonts w:ascii="Times New Roman" w:hAnsi="Times New Roman" w:cs="Times New Roman"/>
+          <w:sz w:val="28"/>
+          <w:lang w:val="vi-VN"/>
+        </w:rPr>
+        <w:drawing>
+          <wp:inline distT="0" distB="0" distL="0" distR="0" wp14:anchorId="7137C7BF" wp14:editId="0875597E">
+            <wp:extent cx="1171739" cy="1438476"/>
+            <wp:effectExtent l="0" t="0" r="9525" b="9525"/>
+            <wp:docPr id="4" name="Picture 4"/>
+            <wp:cNvGraphicFramePr>
+              <a:graphicFrameLocks xmlns:a="http://schemas.openxmlformats.org/drawingml/2006/main" noChangeAspect="1"/>
+            </wp:cNvGraphicFramePr>
+            <a:graphic xmlns:a="http://schemas.openxmlformats.org/drawingml/2006/main">
+              <a:graphicData uri="http://schemas.openxmlformats.org/drawingml/2006/picture">
+                <pic:pic xmlns:pic="http://schemas.openxmlformats.org/drawingml/2006/picture">
+                  <pic:nvPicPr>
+                    <pic:cNvPr id="1" name=""/>
+                    <pic:cNvPicPr/>
+                  </pic:nvPicPr>
+                  <pic:blipFill>
+                    <a:blip r:embed="rId6"/>
+                    <a:stretch>
+                      <a:fillRect/>
+                    </a:stretch>
+                  </pic:blipFill>
+                  <pic:spPr>
+                    <a:xfrm>
+                      <a:off x="0" y="0"/>
+                      <a:ext cx="1171739" cy="1438476"/>
+                    </a:xfrm>
+                    <a:prstGeom prst="rect">
+                      <a:avLst/>
+                    </a:prstGeom>
+                  </pic:spPr>
+                </pic:pic>
+              </a:graphicData>
+            </a:graphic>
+          </wp:inline>
+        </w:drawing>
+      </w:r>
+    </w:p>
+    <w:p>
+      <w:pPr>
+        <w:pStyle w:val="ListParagraph"/>
+        <w:numPr>
+          <w:ilvl w:val="0"/>
+          <w:numId w:val="4"/>
+        </w:numPr>
+        <w:rPr>
+          <w:rFonts w:ascii="Times New Roman" w:hAnsi="Times New Roman" w:cs="Times New Roman"/>
+          <w:sz w:val="28"/>
+          <w:lang w:val="vi-VN"/>
+        </w:rPr>
+      </w:pPr>
+      <w:r>
+        <w:rPr>
+          <w:rFonts w:ascii="Times New Roman" w:hAnsi="Times New Roman" w:cs="Times New Roman"/>
+          <w:sz w:val="28"/>
+          <w:lang w:val="vi-VN"/>
+        </w:rPr>
+        <w:t>Lò rèn sẽ là nơi chế tạo vũ khí, nơi ở của lính thợ và cũng là nơi để bạn tiêu tốn tài nguyên để triệu hồi lính thợ. Có thể nói đây là nơi đầu tiên cần phải xây dựng trong game.</w:t>
+      </w:r>
+    </w:p>
+    <w:p>
+      <w:pPr>
+        <w:pStyle w:val="ListParagraph"/>
+        <w:numPr>
+          <w:ilvl w:val="0"/>
+          <w:numId w:val="2"/>
+        </w:numPr>
+        <w:rPr>
+          <w:rFonts w:ascii="Times New Roman" w:hAnsi="Times New Roman" w:cs="Times New Roman"/>
+          <w:sz w:val="28"/>
+          <w:lang w:val="vi-VN"/>
+        </w:rPr>
+      </w:pPr>
+      <w:r>
+        <w:rPr>
+          <w:rFonts w:ascii="Times New Roman" w:hAnsi="Times New Roman" w:cs="Times New Roman"/>
+          <w:sz w:val="28"/>
+          <w:lang w:val="vi-VN"/>
+        </w:rPr>
+        <w:t>Các đơn vị thuộc hạ trong game:</w:t>
+      </w:r>
+    </w:p>
+    <w:p>
+      <w:pPr>
+        <w:pStyle w:val="ListParagraph"/>
+        <w:numPr>
+          <w:ilvl w:val="0"/>
+          <w:numId w:val="5"/>
+        </w:numPr>
+        <w:rPr>
+          <w:rFonts w:ascii="Times New Roman" w:hAnsi="Times New Roman" w:cs="Times New Roman"/>
+          <w:sz w:val="28"/>
+          <w:lang w:val="vi-VN"/>
+        </w:rPr>
+      </w:pPr>
+      <w:r>
+        <w:rPr>
+          <w:rFonts w:ascii="Times New Roman" w:hAnsi="Times New Roman" w:cs="Times New Roman"/>
+          <w:sz w:val="28"/>
+          <w:lang w:val="vi-VN"/>
+        </w:rPr>
+        <w:t>Lính thợ:</w:t>
+      </w:r>
+    </w:p>
+    <w:p>
+      <w:pPr>
+        <w:jc w:val="center"/>
+        <w:rPr>
+          <w:rFonts w:ascii="Times New Roman" w:hAnsi="Times New Roman" w:cs="Times New Roman"/>
+          <w:sz w:val="28"/>
+          <w:lang w:val="vi-VN"/>
+        </w:rPr>
+      </w:pPr>
+      <w:r>
+        <w:rPr>
+          <w:rFonts w:ascii="Times New Roman" w:hAnsi="Times New Roman" w:cs="Times New Roman"/>
+          <w:sz w:val="28"/>
+          <w:lang w:val="vi-VN"/>
+        </w:rPr>
+        <w:drawing>
+          <wp:inline distT="0" distB="0" distL="0" distR="0" wp14:anchorId="44DEA3FF" wp14:editId="15D70499">
+            <wp:extent cx="581106" cy="514422"/>
+            <wp:effectExtent l="0" t="0" r="9525" b="0"/>
+            <wp:docPr id="1" name="Picture 1"/>
+            <wp:cNvGraphicFramePr>
+              <a:graphicFrameLocks xmlns:a="http://schemas.openxmlformats.org/drawingml/2006/main" noChangeAspect="1"/>
+            </wp:cNvGraphicFramePr>
+            <a:graphic xmlns:a="http://schemas.openxmlformats.org/drawingml/2006/main">
+              <a:graphicData uri="http://schemas.openxmlformats.org/drawingml/2006/picture">
+                <pic:pic xmlns:pic="http://schemas.openxmlformats.org/drawingml/2006/picture">
+                  <pic:nvPicPr>
+                    <pic:cNvPr id="1" name=""/>
+                    <pic:cNvPicPr/>
+                  </pic:nvPicPr>
+                  <pic:blipFill>
+                    <a:blip r:embed="rId7"/>
+                    <a:stretch>
+                      <a:fillRect/>
+                    </a:stretch>
+                  </pic:blipFill>
+                  <pic:spPr>
+                    <a:xfrm>
+                      <a:off x="0" y="0"/>
+                      <a:ext cx="581106" cy="514422"/>
+                    </a:xfrm>
+                    <a:prstGeom prst="rect">
+                      <a:avLst/>
+                    </a:prstGeom>
+                  </pic:spPr>
+                </pic:pic>
+              </a:graphicData>
+            </a:graphic>
+          </wp:inline>
+        </w:drawing>
+      </w:r>
+    </w:p>
+    <w:p>
+      <w:pPr>
+        <w:pStyle w:val="ListParagraph"/>
+        <w:numPr>
+          <w:ilvl w:val="0"/>
+          <w:numId w:val="5"/>
+        </w:numPr>
+        <w:rPr>
+          <w:rFonts w:ascii="Times New Roman" w:hAnsi="Times New Roman" w:cs="Times New Roman"/>
+          <w:sz w:val="28"/>
+          <w:lang w:val="vi-VN"/>
+        </w:rPr>
+      </w:pPr>
+      <w:r>
+        <w:rPr>
+          <w:rFonts w:ascii="Times New Roman" w:hAnsi="Times New Roman" w:cs="Times New Roman"/>
+          <w:sz w:val="28"/>
+          <w:lang w:val="vi-VN"/>
+        </w:rPr>
+        <w:t>Cung thủ:</w:t>
+      </w:r>
+    </w:p>
+    <w:p>
+      <w:pPr>
+        <w:jc w:val="center"/>
+        <w:rPr>
+          <w:rFonts w:ascii="Times New Roman" w:hAnsi="Times New Roman" w:cs="Times New Roman"/>
+          <w:sz w:val="28"/>
+          <w:lang w:val="vi-VN"/>
+        </w:rPr>
+      </w:pPr>
+      <w:r>
+        <w:rPr>
+          <w:rFonts w:ascii="Times New Roman" w:hAnsi="Times New Roman" w:cs="Times New Roman"/>
+          <w:sz w:val="28"/>
+          <w:lang w:val="vi-VN"/>
+        </w:rPr>
+        <w:drawing>
+          <wp:inline distT="0" distB="0" distL="0" distR="0" wp14:anchorId="2F90AD9B" wp14:editId="55BBB0A8">
+            <wp:extent cx="562053" cy="638264"/>
+            <wp:effectExtent l="0" t="0" r="9525" b="9525"/>
+            <wp:docPr id="3" name="Picture 3"/>
+            <wp:cNvGraphicFramePr>
+              <a:graphicFrameLocks xmlns:a="http://schemas.openxmlformats.org/drawingml/2006/main" noChangeAspect="1"/>
+            </wp:cNvGraphicFramePr>
+            <a:graphic xmlns:a="http://schemas.openxmlformats.org/drawingml/2006/main">
+              <a:graphicData uri="http://schemas.openxmlformats.org/drawingml/2006/picture">
+                <pic:pic xmlns:pic="http://schemas.openxmlformats.org/drawingml/2006/picture">
+                  <pic:nvPicPr>
+                    <pic:cNvPr id="1" name=""/>
+                    <pic:cNvPicPr/>
+                  </pic:nvPicPr>
+                  <pic:blipFill>
+                    <a:blip r:embed="rId8"/>
+                    <a:stretch>
+                      <a:fillRect/>
+                    </a:stretch>
+                  </pic:blipFill>
+                  <pic:spPr>
+                    <a:xfrm>
+                      <a:off x="0" y="0"/>
+                      <a:ext cx="562053" cy="638264"/>
+                    </a:xfrm>
+                    <a:prstGeom prst="rect">
+                      <a:avLst/>
+                    </a:prstGeom>
+                  </pic:spPr>
+                </pic:pic>
+              </a:graphicData>
+            </a:graphic>
+          </wp:inline>
+        </w:drawing>
+      </w:r>
+    </w:p>
+    <w:p>
+      <w:pPr>
+        <w:pStyle w:val="ListParagraph"/>
+        <w:numPr>
+          <w:ilvl w:val="0"/>
+          <w:numId w:val="5"/>
+        </w:numPr>
+        <w:rPr>
+          <w:rFonts w:ascii="Times New Roman" w:hAnsi="Times New Roman" w:cs="Times New Roman"/>
+          <w:sz w:val="28"/>
+          <w:lang w:val="vi-VN"/>
+        </w:rPr>
+      </w:pPr>
+      <w:r>
+        <w:rPr>
+          <w:rFonts w:ascii="Times New Roman" w:hAnsi="Times New Roman" w:cs="Times New Roman"/>
+          <w:sz w:val="28"/>
+          <w:lang w:val="vi-VN"/>
+        </w:rPr>
+        <w:t>Kị sĩ:</w:t>
+      </w:r>
+    </w:p>
+    <w:p>
+      <w:pPr>
+        <w:pStyle w:val="ListParagraph"/>
+        <w:ind w:left="1440"/>
+        <w:jc w:val="center"/>
+        <w:rPr>
+          <w:rFonts w:ascii="Times New Roman" w:hAnsi="Times New Roman" w:cs="Times New Roman"/>
+          <w:sz w:val="28"/>
+          <w:lang w:val="vi-VN"/>
+        </w:rPr>
+      </w:pPr>
+      <w:r>
+        <w:rPr>
+          <w:rFonts w:ascii="Times New Roman" w:hAnsi="Times New Roman" w:cs="Times New Roman"/>
+          <w:sz w:val="28"/>
+          <w:lang w:val="vi-VN"/>
+        </w:rPr>
+        <w:drawing>
+          <wp:inline distT="0" distB="0" distL="0" distR="0" wp14:anchorId="6545437D" wp14:editId="7A08E24B">
+            <wp:extent cx="523948" cy="609685"/>
+            <wp:effectExtent l="0" t="0" r="9525" b="0"/>
+            <wp:docPr id="2" name="Picture 2"/>
+            <wp:cNvGraphicFramePr>
+              <a:graphicFrameLocks xmlns:a="http://schemas.openxmlformats.org/drawingml/2006/main" noChangeAspect="1"/>
+            </wp:cNvGraphicFramePr>
+            <a:graphic xmlns:a="http://schemas.openxmlformats.org/drawingml/2006/main">
+              <a:graphicData uri="http://schemas.openxmlformats.org/drawingml/2006/picture">
+                <pic:pic xmlns:pic="http://schemas.openxmlformats.org/drawingml/2006/picture">
+                  <pic:nvPicPr>
+                    <pic:cNvPr id="1" name=""/>
+                    <pic:cNvPicPr/>
+                  </pic:nvPicPr>
+                  <pic:blipFill>
+                    <a:blip r:embed="rId9"/>
+                    <a:stretch>
+                      <a:fillRect/>
+                    </a:stretch>
+                  </pic:blipFill>
+                  <pic:spPr>
+                    <a:xfrm>
+                      <a:off x="0" y="0"/>
+                      <a:ext cx="523948" cy="609685"/>
+                    </a:xfrm>
+                    <a:prstGeom prst="rect">
+                      <a:avLst/>
+                    </a:prstGeom>
+                  </pic:spPr>
+                </pic:pic>
+              </a:graphicData>
+            </a:graphic>
+          </wp:inline>
+        </w:drawing>
+      </w:r>
+    </w:p>
+    <w:p>
+      <w:pPr>
+        <w:rPr>
+          <w:rFonts w:ascii="Times New Roman" w:hAnsi="Times New Roman" w:cs="Times New Roman"/>
+          <w:sz w:val="28"/>
+          <w:lang w:val="vi-VN"/>
+        </w:rPr>
+      </w:pPr>
+      <w:r>
+        <w:rPr>
+          <w:rFonts w:ascii="Times New Roman" w:hAnsi="Times New Roman" w:cs="Times New Roman"/>
+          <w:sz w:val="28"/>
+          <w:lang w:val="vi-VN"/>
+        </w:rPr>
+        <w:t>Những thứ đã sử dụng trong game:</w:t>
+      </w:r>
+    </w:p>
     <w:p>
       <w:pPr>
         <w:pStyle w:val="ListParagraph"/>
@@ -48,10 +779,52 @@
     </w:p>
     <w:p>
       <w:pPr>
+        <w:rPr>
+          <w:rFonts w:ascii="Times New Roman" w:hAnsi="Times New Roman" w:cs="Times New Roman"/>
+          <w:sz w:val="28"/>
+          <w:lang w:val="vi-VN"/>
+        </w:rPr>
+      </w:pPr>
+    </w:p>
+    <w:p>
+      <w:pPr>
+        <w:rPr>
+          <w:rFonts w:ascii="Times New Roman" w:hAnsi="Times New Roman" w:cs="Times New Roman"/>
+          <w:sz w:val="28"/>
+          <w:lang w:val="vi-VN"/>
+        </w:rPr>
+      </w:pPr>
+      <w:r>
+        <w:rPr>
+          <w:rFonts w:ascii="Times New Roman" w:hAnsi="Times New Roman" w:cs="Times New Roman"/>
+          <w:sz w:val="28"/>
+          <w:lang w:val="vi-VN"/>
+        </w:rPr>
+        <w:t xml:space="preserve">Những </w:t>
+      </w:r>
+      <w:r>
+        <w:rPr>
+          <w:rFonts w:ascii="Times New Roman" w:hAnsi="Times New Roman" w:cs="Times New Roman"/>
+          <w:sz w:val="28"/>
+          <w:lang w:val="vi-VN"/>
+        </w:rPr>
+        <w:t xml:space="preserve">chức năng </w:t>
+      </w:r>
+      <w:r>
+        <w:rPr>
+          <w:rFonts w:ascii="Times New Roman" w:hAnsi="Times New Roman" w:cs="Times New Roman"/>
+          <w:sz w:val="28"/>
+          <w:lang w:val="vi-VN"/>
+        </w:rPr>
+        <w:t>chính:</w:t>
+      </w:r>
+    </w:p>
+    <w:p>
+      <w:pPr>
         <w:pStyle w:val="ListParagraph"/>
         <w:numPr>
           <w:ilvl w:val="0"/>
-          <w:numId w:val="1"/>
+          <w:numId w:val="5"/>
         </w:numPr>
         <w:rPr>
           <w:rFonts w:ascii="Times New Roman" w:hAnsi="Times New Roman" w:cs="Times New Roman"/>
@@ -59,8 +832,46 @@
           <w:lang w:val="vi-VN"/>
         </w:rPr>
       </w:pPr>
+      <w:r>
+        <w:rPr>
+          <w:rFonts w:ascii="Times New Roman" w:hAnsi="Times New Roman" w:cs="Times New Roman"/>
+          <w:sz w:val="28"/>
+          <w:lang w:val="vi-VN"/>
+        </w:rPr>
+        <w:t xml:space="preserve">Map Editor Ingame: Người chơi có thể sử dụng tile để thiết kế map cho mình </w:t>
+      </w:r>
+    </w:p>
+    <w:p>
+      <w:pPr>
+        <w:pStyle w:val="ListParagraph"/>
+        <w:numPr>
+          <w:ilvl w:val="0"/>
+          <w:numId w:val="5"/>
+        </w:numPr>
+        <w:rPr>
+          <w:rFonts w:ascii="Times New Roman" w:hAnsi="Times New Roman" w:cs="Times New Roman"/>
+          <w:sz w:val="28"/>
+          <w:lang w:val="vi-VN"/>
+        </w:rPr>
+      </w:pPr>
+      <w:r>
+        <w:rPr>
+          <w:rFonts w:ascii="Times New Roman" w:hAnsi="Times New Roman" w:cs="Times New Roman"/>
+          <w:sz w:val="28"/>
+          <w:lang w:val="vi-VN"/>
+        </w:rPr>
+        <w:t>Hệ thống nâng c</w:t>
+      </w:r>
       <w:bookmarkStart w:id="0" w:name="_GoBack"/>
       <w:bookmarkEnd w:id="0"/>
+      <w:r>
+        <w:rPr>
+          <w:rFonts w:ascii="Times New Roman" w:hAnsi="Times New Roman" w:cs="Times New Roman"/>
+          <w:sz w:val="28"/>
+          <w:lang w:val="vi-VN"/>
+        </w:rPr>
+        <w:t>ấp kiến trúc</w:t>
+      </w:r>
     </w:p>
     <w:sectPr>
       <w:pgSz w:w="12240" w:h="15840"/>
@@ -75,6 +886,119 @@
 <file path=word/numbering.xml><?xml version="1.0" encoding="utf-8"?>
 <w:numbering xmlns:wpc="http://schemas.microsoft.com/office/word/2010/wordprocessingCanvas" xmlns:mc="http://schemas.openxmlformats.org/markup-compatibility/2006" xmlns:o="urn:schemas-microsoft-com:office:office" xmlns:r="http://schemas.openxmlformats.org/officeDocument/2006/relationships" xmlns:m="http://schemas.openxmlformats.org/officeDocument/2006/math" xmlns:v="urn:schemas-microsoft-com:vml" xmlns:wp14="http://schemas.microsoft.com/office/word/2010/wordprocessingDrawing" xmlns:wp="http://schemas.openxmlformats.org/drawingml/2006/wordprocessingDrawing" xmlns:w10="urn:schemas-microsoft-com:office:word" xmlns:w="http://schemas.openxmlformats.org/wordprocessingml/2006/main" xmlns:w14="http://schemas.microsoft.com/office/word/2010/wordml" xmlns:w15="http://schemas.microsoft.com/office/word/2012/wordml" xmlns:wpg="http://schemas.microsoft.com/office/word/2010/wordprocessingGroup" xmlns:wpi="http://schemas.microsoft.com/office/word/2010/wordprocessingInk" xmlns:wne="http://schemas.microsoft.com/office/word/2006/wordml" xmlns:wps="http://schemas.microsoft.com/office/word/2010/wordprocessingShape" mc:Ignorable="w14 w15 wp14">
   <w:abstractNum w:abstractNumId="0">
+    <w:nsid w:val="06D82F64"/>
+    <w:multiLevelType w:val="hybridMultilevel"/>
+    <w:tmpl w:val="CB3A0376"/>
+    <w:lvl w:ilvl="0" w:tplc="04090001">
+      <w:start w:val="1"/>
+      <w:numFmt w:val="bullet"/>
+      <w:lvlText w:val=""/>
+      <w:lvlJc w:val="left"/>
+      <w:pPr>
+        <w:ind w:left="1440" w:hanging="360"/>
+      </w:pPr>
+      <w:rPr>
+        <w:rFonts w:ascii="Symbol" w:hAnsi="Symbol" w:hint="default"/>
+      </w:rPr>
+    </w:lvl>
+    <w:lvl w:ilvl="1" w:tplc="04090003" w:tentative="1">
+      <w:start w:val="1"/>
+      <w:numFmt w:val="bullet"/>
+      <w:lvlText w:val="o"/>
+      <w:lvlJc w:val="left"/>
+      <w:pPr>
+        <w:ind w:left="2160" w:hanging="360"/>
+      </w:pPr>
+      <w:rPr>
+        <w:rFonts w:ascii="Courier New" w:hAnsi="Courier New" w:cs="Courier New" w:hint="default"/>
+      </w:rPr>
+    </w:lvl>
+    <w:lvl w:ilvl="2" w:tplc="04090005" w:tentative="1">
+      <w:start w:val="1"/>
+      <w:numFmt w:val="bullet"/>
+      <w:lvlText w:val=""/>
+      <w:lvlJc w:val="left"/>
+      <w:pPr>
+        <w:ind w:left="2880" w:hanging="360"/>
+      </w:pPr>
+      <w:rPr>
+        <w:rFonts w:ascii="Wingdings" w:hAnsi="Wingdings" w:hint="default"/>
+      </w:rPr>
+    </w:lvl>
+    <w:lvl w:ilvl="3" w:tplc="04090001" w:tentative="1">
+      <w:start w:val="1"/>
+      <w:numFmt w:val="bullet"/>
+      <w:lvlText w:val=""/>
+      <w:lvlJc w:val="left"/>
+      <w:pPr>
+        <w:ind w:left="3600" w:hanging="360"/>
+      </w:pPr>
+      <w:rPr>
+        <w:rFonts w:ascii="Symbol" w:hAnsi="Symbol" w:hint="default"/>
+      </w:rPr>
+    </w:lvl>
+    <w:lvl w:ilvl="4" w:tplc="04090003" w:tentative="1">
+      <w:start w:val="1"/>
+      <w:numFmt w:val="bullet"/>
+      <w:lvlText w:val="o"/>
+      <w:lvlJc w:val="left"/>
+      <w:pPr>
+        <w:ind w:left="4320" w:hanging="360"/>
+      </w:pPr>
+      <w:rPr>
+        <w:rFonts w:ascii="Courier New" w:hAnsi="Courier New" w:cs="Courier New" w:hint="default"/>
+      </w:rPr>
+    </w:lvl>
+    <w:lvl w:ilvl="5" w:tplc="04090005" w:tentative="1">
+      <w:start w:val="1"/>
+      <w:numFmt w:val="bullet"/>
+      <w:lvlText w:val=""/>
+      <w:lvlJc w:val="left"/>
+      <w:pPr>
+        <w:ind w:left="5040" w:hanging="360"/>
+      </w:pPr>
+      <w:rPr>
+        <w:rFonts w:ascii="Wingdings" w:hAnsi="Wingdings" w:hint="default"/>
+      </w:rPr>
+    </w:lvl>
+    <w:lvl w:ilvl="6" w:tplc="04090001" w:tentative="1">
+      <w:start w:val="1"/>
+      <w:numFmt w:val="bullet"/>
+      <w:lvlText w:val=""/>
+      <w:lvlJc w:val="left"/>
+      <w:pPr>
+        <w:ind w:left="5760" w:hanging="360"/>
+      </w:pPr>
+      <w:rPr>
+        <w:rFonts w:ascii="Symbol" w:hAnsi="Symbol" w:hint="default"/>
+      </w:rPr>
+    </w:lvl>
+    <w:lvl w:ilvl="7" w:tplc="04090003" w:tentative="1">
+      <w:start w:val="1"/>
+      <w:numFmt w:val="bullet"/>
+      <w:lvlText w:val="o"/>
+      <w:lvlJc w:val="left"/>
+      <w:pPr>
+        <w:ind w:left="6480" w:hanging="360"/>
+      </w:pPr>
+      <w:rPr>
+        <w:rFonts w:ascii="Courier New" w:hAnsi="Courier New" w:cs="Courier New" w:hint="default"/>
+      </w:rPr>
+    </w:lvl>
+    <w:lvl w:ilvl="8" w:tplc="04090005" w:tentative="1">
+      <w:start w:val="1"/>
+      <w:numFmt w:val="bullet"/>
+      <w:lvlText w:val=""/>
+      <w:lvlJc w:val="left"/>
+      <w:pPr>
+        <w:ind w:left="7200" w:hanging="360"/>
+      </w:pPr>
+      <w:rPr>
+        <w:rFonts w:ascii="Wingdings" w:hAnsi="Wingdings" w:hint="default"/>
+      </w:rPr>
+    </w:lvl>
+  </w:abstractNum>
+  <w:abstractNum w:abstractNumId="1">
     <w:nsid w:val="165E42C4"/>
     <w:multiLevelType w:val="hybridMultilevel"/>
     <w:tmpl w:val="64A2F55C"/>
@@ -186,7 +1110,357 @@
       </w:rPr>
     </w:lvl>
   </w:abstractNum>
+  <w:abstractNum w:abstractNumId="2">
+    <w:nsid w:val="34CC260E"/>
+    <w:multiLevelType w:val="hybridMultilevel"/>
+    <w:tmpl w:val="B5C841D0"/>
+    <w:lvl w:ilvl="0" w:tplc="47E80428">
+      <w:numFmt w:val="bullet"/>
+      <w:lvlText w:val="-"/>
+      <w:lvlJc w:val="left"/>
+      <w:pPr>
+        <w:ind w:left="720" w:hanging="360"/>
+      </w:pPr>
+      <w:rPr>
+        <w:rFonts w:ascii="Times New Roman" w:eastAsiaTheme="minorHAnsi" w:hAnsi="Times New Roman" w:cs="Times New Roman" w:hint="default"/>
+      </w:rPr>
+    </w:lvl>
+    <w:lvl w:ilvl="1" w:tplc="04090003" w:tentative="1">
+      <w:start w:val="1"/>
+      <w:numFmt w:val="bullet"/>
+      <w:lvlText w:val="o"/>
+      <w:lvlJc w:val="left"/>
+      <w:pPr>
+        <w:ind w:left="1440" w:hanging="360"/>
+      </w:pPr>
+      <w:rPr>
+        <w:rFonts w:ascii="Courier New" w:hAnsi="Courier New" w:cs="Courier New" w:hint="default"/>
+      </w:rPr>
+    </w:lvl>
+    <w:lvl w:ilvl="2" w:tplc="04090005" w:tentative="1">
+      <w:start w:val="1"/>
+      <w:numFmt w:val="bullet"/>
+      <w:lvlText w:val=""/>
+      <w:lvlJc w:val="left"/>
+      <w:pPr>
+        <w:ind w:left="2160" w:hanging="360"/>
+      </w:pPr>
+      <w:rPr>
+        <w:rFonts w:ascii="Wingdings" w:hAnsi="Wingdings" w:hint="default"/>
+      </w:rPr>
+    </w:lvl>
+    <w:lvl w:ilvl="3" w:tplc="04090001" w:tentative="1">
+      <w:start w:val="1"/>
+      <w:numFmt w:val="bullet"/>
+      <w:lvlText w:val=""/>
+      <w:lvlJc w:val="left"/>
+      <w:pPr>
+        <w:ind w:left="2880" w:hanging="360"/>
+      </w:pPr>
+      <w:rPr>
+        <w:rFonts w:ascii="Symbol" w:hAnsi="Symbol" w:hint="default"/>
+      </w:rPr>
+    </w:lvl>
+    <w:lvl w:ilvl="4" w:tplc="04090003" w:tentative="1">
+      <w:start w:val="1"/>
+      <w:numFmt w:val="bullet"/>
+      <w:lvlText w:val="o"/>
+      <w:lvlJc w:val="left"/>
+      <w:pPr>
+        <w:ind w:left="3600" w:hanging="360"/>
+      </w:pPr>
+      <w:rPr>
+        <w:rFonts w:ascii="Courier New" w:hAnsi="Courier New" w:cs="Courier New" w:hint="default"/>
+      </w:rPr>
+    </w:lvl>
+    <w:lvl w:ilvl="5" w:tplc="04090005" w:tentative="1">
+      <w:start w:val="1"/>
+      <w:numFmt w:val="bullet"/>
+      <w:lvlText w:val=""/>
+      <w:lvlJc w:val="left"/>
+      <w:pPr>
+        <w:ind w:left="4320" w:hanging="360"/>
+      </w:pPr>
+      <w:rPr>
+        <w:rFonts w:ascii="Wingdings" w:hAnsi="Wingdings" w:hint="default"/>
+      </w:rPr>
+    </w:lvl>
+    <w:lvl w:ilvl="6" w:tplc="04090001" w:tentative="1">
+      <w:start w:val="1"/>
+      <w:numFmt w:val="bullet"/>
+      <w:lvlText w:val=""/>
+      <w:lvlJc w:val="left"/>
+      <w:pPr>
+        <w:ind w:left="5040" w:hanging="360"/>
+      </w:pPr>
+      <w:rPr>
+        <w:rFonts w:ascii="Symbol" w:hAnsi="Symbol" w:hint="default"/>
+      </w:rPr>
+    </w:lvl>
+    <w:lvl w:ilvl="7" w:tplc="04090003" w:tentative="1">
+      <w:start w:val="1"/>
+      <w:numFmt w:val="bullet"/>
+      <w:lvlText w:val="o"/>
+      <w:lvlJc w:val="left"/>
+      <w:pPr>
+        <w:ind w:left="5760" w:hanging="360"/>
+      </w:pPr>
+      <w:rPr>
+        <w:rFonts w:ascii="Courier New" w:hAnsi="Courier New" w:cs="Courier New" w:hint="default"/>
+      </w:rPr>
+    </w:lvl>
+    <w:lvl w:ilvl="8" w:tplc="04090005" w:tentative="1">
+      <w:start w:val="1"/>
+      <w:numFmt w:val="bullet"/>
+      <w:lvlText w:val=""/>
+      <w:lvlJc w:val="left"/>
+      <w:pPr>
+        <w:ind w:left="6480" w:hanging="360"/>
+      </w:pPr>
+      <w:rPr>
+        <w:rFonts w:ascii="Wingdings" w:hAnsi="Wingdings" w:hint="default"/>
+      </w:rPr>
+    </w:lvl>
+  </w:abstractNum>
+  <w:abstractNum w:abstractNumId="3">
+    <w:nsid w:val="354552A6"/>
+    <w:multiLevelType w:val="hybridMultilevel"/>
+    <w:tmpl w:val="C9020C54"/>
+    <w:lvl w:ilvl="0" w:tplc="04090001">
+      <w:start w:val="1"/>
+      <w:numFmt w:val="bullet"/>
+      <w:lvlText w:val=""/>
+      <w:lvlJc w:val="left"/>
+      <w:pPr>
+        <w:ind w:left="1440" w:hanging="360"/>
+      </w:pPr>
+      <w:rPr>
+        <w:rFonts w:ascii="Symbol" w:hAnsi="Symbol" w:hint="default"/>
+      </w:rPr>
+    </w:lvl>
+    <w:lvl w:ilvl="1" w:tplc="04090003" w:tentative="1">
+      <w:start w:val="1"/>
+      <w:numFmt w:val="bullet"/>
+      <w:lvlText w:val="o"/>
+      <w:lvlJc w:val="left"/>
+      <w:pPr>
+        <w:ind w:left="2160" w:hanging="360"/>
+      </w:pPr>
+      <w:rPr>
+        <w:rFonts w:ascii="Courier New" w:hAnsi="Courier New" w:cs="Courier New" w:hint="default"/>
+      </w:rPr>
+    </w:lvl>
+    <w:lvl w:ilvl="2" w:tplc="04090005" w:tentative="1">
+      <w:start w:val="1"/>
+      <w:numFmt w:val="bullet"/>
+      <w:lvlText w:val=""/>
+      <w:lvlJc w:val="left"/>
+      <w:pPr>
+        <w:ind w:left="2880" w:hanging="360"/>
+      </w:pPr>
+      <w:rPr>
+        <w:rFonts w:ascii="Wingdings" w:hAnsi="Wingdings" w:hint="default"/>
+      </w:rPr>
+    </w:lvl>
+    <w:lvl w:ilvl="3" w:tplc="04090001" w:tentative="1">
+      <w:start w:val="1"/>
+      <w:numFmt w:val="bullet"/>
+      <w:lvlText w:val=""/>
+      <w:lvlJc w:val="left"/>
+      <w:pPr>
+        <w:ind w:left="3600" w:hanging="360"/>
+      </w:pPr>
+      <w:rPr>
+        <w:rFonts w:ascii="Symbol" w:hAnsi="Symbol" w:hint="default"/>
+      </w:rPr>
+    </w:lvl>
+    <w:lvl w:ilvl="4" w:tplc="04090003" w:tentative="1">
+      <w:start w:val="1"/>
+      <w:numFmt w:val="bullet"/>
+      <w:lvlText w:val="o"/>
+      <w:lvlJc w:val="left"/>
+      <w:pPr>
+        <w:ind w:left="4320" w:hanging="360"/>
+      </w:pPr>
+      <w:rPr>
+        <w:rFonts w:ascii="Courier New" w:hAnsi="Courier New" w:cs="Courier New" w:hint="default"/>
+      </w:rPr>
+    </w:lvl>
+    <w:lvl w:ilvl="5" w:tplc="04090005" w:tentative="1">
+      <w:start w:val="1"/>
+      <w:numFmt w:val="bullet"/>
+      <w:lvlText w:val=""/>
+      <w:lvlJc w:val="left"/>
+      <w:pPr>
+        <w:ind w:left="5040" w:hanging="360"/>
+      </w:pPr>
+      <w:rPr>
+        <w:rFonts w:ascii="Wingdings" w:hAnsi="Wingdings" w:hint="default"/>
+      </w:rPr>
+    </w:lvl>
+    <w:lvl w:ilvl="6" w:tplc="04090001" w:tentative="1">
+      <w:start w:val="1"/>
+      <w:numFmt w:val="bullet"/>
+      <w:lvlText w:val=""/>
+      <w:lvlJc w:val="left"/>
+      <w:pPr>
+        <w:ind w:left="5760" w:hanging="360"/>
+      </w:pPr>
+      <w:rPr>
+        <w:rFonts w:ascii="Symbol" w:hAnsi="Symbol" w:hint="default"/>
+      </w:rPr>
+    </w:lvl>
+    <w:lvl w:ilvl="7" w:tplc="04090003" w:tentative="1">
+      <w:start w:val="1"/>
+      <w:numFmt w:val="bullet"/>
+      <w:lvlText w:val="o"/>
+      <w:lvlJc w:val="left"/>
+      <w:pPr>
+        <w:ind w:left="6480" w:hanging="360"/>
+      </w:pPr>
+      <w:rPr>
+        <w:rFonts w:ascii="Courier New" w:hAnsi="Courier New" w:cs="Courier New" w:hint="default"/>
+      </w:rPr>
+    </w:lvl>
+    <w:lvl w:ilvl="8" w:tplc="04090005" w:tentative="1">
+      <w:start w:val="1"/>
+      <w:numFmt w:val="bullet"/>
+      <w:lvlText w:val=""/>
+      <w:lvlJc w:val="left"/>
+      <w:pPr>
+        <w:ind w:left="7200" w:hanging="360"/>
+      </w:pPr>
+      <w:rPr>
+        <w:rFonts w:ascii="Wingdings" w:hAnsi="Wingdings" w:hint="default"/>
+      </w:rPr>
+    </w:lvl>
+  </w:abstractNum>
+  <w:abstractNum w:abstractNumId="4">
+    <w:nsid w:val="53BE79AD"/>
+    <w:multiLevelType w:val="hybridMultilevel"/>
+    <w:tmpl w:val="85DEFE72"/>
+    <w:lvl w:ilvl="0" w:tplc="04090003">
+      <w:start w:val="1"/>
+      <w:numFmt w:val="bullet"/>
+      <w:lvlText w:val="o"/>
+      <w:lvlJc w:val="left"/>
+      <w:pPr>
+        <w:ind w:left="720" w:hanging="360"/>
+      </w:pPr>
+      <w:rPr>
+        <w:rFonts w:ascii="Courier New" w:hAnsi="Courier New" w:cs="Courier New" w:hint="default"/>
+      </w:rPr>
+    </w:lvl>
+    <w:lvl w:ilvl="1" w:tplc="04090003" w:tentative="1">
+      <w:start w:val="1"/>
+      <w:numFmt w:val="bullet"/>
+      <w:lvlText w:val="o"/>
+      <w:lvlJc w:val="left"/>
+      <w:pPr>
+        <w:ind w:left="1440" w:hanging="360"/>
+      </w:pPr>
+      <w:rPr>
+        <w:rFonts w:ascii="Courier New" w:hAnsi="Courier New" w:cs="Courier New" w:hint="default"/>
+      </w:rPr>
+    </w:lvl>
+    <w:lvl w:ilvl="2" w:tplc="04090005" w:tentative="1">
+      <w:start w:val="1"/>
+      <w:numFmt w:val="bullet"/>
+      <w:lvlText w:val=""/>
+      <w:lvlJc w:val="left"/>
+      <w:pPr>
+        <w:ind w:left="2160" w:hanging="360"/>
+      </w:pPr>
+      <w:rPr>
+        <w:rFonts w:ascii="Wingdings" w:hAnsi="Wingdings" w:hint="default"/>
+      </w:rPr>
+    </w:lvl>
+    <w:lvl w:ilvl="3" w:tplc="04090001" w:tentative="1">
+      <w:start w:val="1"/>
+      <w:numFmt w:val="bullet"/>
+      <w:lvlText w:val=""/>
+      <w:lvlJc w:val="left"/>
+      <w:pPr>
+        <w:ind w:left="2880" w:hanging="360"/>
+      </w:pPr>
+      <w:rPr>
+        <w:rFonts w:ascii="Symbol" w:hAnsi="Symbol" w:hint="default"/>
+      </w:rPr>
+    </w:lvl>
+    <w:lvl w:ilvl="4" w:tplc="04090003" w:tentative="1">
+      <w:start w:val="1"/>
+      <w:numFmt w:val="bullet"/>
+      <w:lvlText w:val="o"/>
+      <w:lvlJc w:val="left"/>
+      <w:pPr>
+        <w:ind w:left="3600" w:hanging="360"/>
+      </w:pPr>
+      <w:rPr>
+        <w:rFonts w:ascii="Courier New" w:hAnsi="Courier New" w:cs="Courier New" w:hint="default"/>
+      </w:rPr>
+    </w:lvl>
+    <w:lvl w:ilvl="5" w:tplc="04090005" w:tentative="1">
+      <w:start w:val="1"/>
+      <w:numFmt w:val="bullet"/>
+      <w:lvlText w:val=""/>
+      <w:lvlJc w:val="left"/>
+      <w:pPr>
+        <w:ind w:left="4320" w:hanging="360"/>
+      </w:pPr>
+      <w:rPr>
+        <w:rFonts w:ascii="Wingdings" w:hAnsi="Wingdings" w:hint="default"/>
+      </w:rPr>
+    </w:lvl>
+    <w:lvl w:ilvl="6" w:tplc="04090001" w:tentative="1">
+      <w:start w:val="1"/>
+      <w:numFmt w:val="bullet"/>
+      <w:lvlText w:val=""/>
+      <w:lvlJc w:val="left"/>
+      <w:pPr>
+        <w:ind w:left="5040" w:hanging="360"/>
+      </w:pPr>
+      <w:rPr>
+        <w:rFonts w:ascii="Symbol" w:hAnsi="Symbol" w:hint="default"/>
+      </w:rPr>
+    </w:lvl>
+    <w:lvl w:ilvl="7" w:tplc="04090003" w:tentative="1">
+      <w:start w:val="1"/>
+      <w:numFmt w:val="bullet"/>
+      <w:lvlText w:val="o"/>
+      <w:lvlJc w:val="left"/>
+      <w:pPr>
+        <w:ind w:left="5760" w:hanging="360"/>
+      </w:pPr>
+      <w:rPr>
+        <w:rFonts w:ascii="Courier New" w:hAnsi="Courier New" w:cs="Courier New" w:hint="default"/>
+      </w:rPr>
+    </w:lvl>
+    <w:lvl w:ilvl="8" w:tplc="04090005" w:tentative="1">
+      <w:start w:val="1"/>
+      <w:numFmt w:val="bullet"/>
+      <w:lvlText w:val=""/>
+      <w:lvlJc w:val="left"/>
+      <w:pPr>
+        <w:ind w:left="6480" w:hanging="360"/>
+      </w:pPr>
+      <w:rPr>
+        <w:rFonts w:ascii="Wingdings" w:hAnsi="Wingdings" w:hint="default"/>
+      </w:rPr>
+    </w:lvl>
+  </w:abstractNum>
   <w:num w:numId="1">
+    <w:abstractNumId w:val="1"/>
+  </w:num>
+  <w:num w:numId="2">
+    <w:abstractNumId w:val="2"/>
+  </w:num>
+  <w:num w:numId="3">
+    <w:abstractNumId w:val="4"/>
+  </w:num>
+  <w:num w:numId="4">
+    <w:abstractNumId w:val="3"/>
+  </w:num>
+  <w:num w:numId="5">
     <w:abstractNumId w:val="0"/>
   </w:num>
 </w:numbering>

</xml_diff>

<commit_message>
feat: Grid overlay tilemap & Mouse indicator
</commit_message>
<xml_diff>
--- a/Document.docx
+++ b/Document.docx
@@ -273,8 +273,8 @@
       <w:r>
         <w:rPr>
           <w:rFonts w:ascii="Times New Roman" w:hAnsi="Times New Roman" w:cs="Times New Roman"/>
-          <w:sz w:val="28"/>
-          <w:lang w:val="vi-VN"/>
+          <w:noProof/>
+          <w:sz w:val="28"/>
         </w:rPr>
         <w:drawing>
           <wp:inline distT="0" distB="0" distL="0" distR="0" wp14:anchorId="34C298D2" wp14:editId="3A0FD7F5">
@@ -408,8 +408,8 @@
       <w:r>
         <w:rPr>
           <w:rFonts w:ascii="Times New Roman" w:hAnsi="Times New Roman" w:cs="Times New Roman"/>
-          <w:sz w:val="28"/>
-          <w:lang w:val="vi-VN"/>
+          <w:noProof/>
+          <w:sz w:val="28"/>
         </w:rPr>
         <w:drawing>
           <wp:inline distT="0" distB="0" distL="0" distR="0" wp14:anchorId="7137C7BF" wp14:editId="0875597E">
@@ -526,8 +526,8 @@
       <w:r>
         <w:rPr>
           <w:rFonts w:ascii="Times New Roman" w:hAnsi="Times New Roman" w:cs="Times New Roman"/>
-          <w:sz w:val="28"/>
-          <w:lang w:val="vi-VN"/>
+          <w:noProof/>
+          <w:sz w:val="28"/>
         </w:rPr>
         <w:drawing>
           <wp:inline distT="0" distB="0" distL="0" distR="0" wp14:anchorId="44DEA3FF" wp14:editId="15D70499">
@@ -600,8 +600,8 @@
       <w:r>
         <w:rPr>
           <w:rFonts w:ascii="Times New Roman" w:hAnsi="Times New Roman" w:cs="Times New Roman"/>
-          <w:sz w:val="28"/>
-          <w:lang w:val="vi-VN"/>
+          <w:noProof/>
+          <w:sz w:val="28"/>
         </w:rPr>
         <w:drawing>
           <wp:inline distT="0" distB="0" distL="0" distR="0" wp14:anchorId="2F90AD9B" wp14:editId="55BBB0A8">
@@ -676,8 +676,8 @@
       <w:r>
         <w:rPr>
           <w:rFonts w:ascii="Times New Roman" w:hAnsi="Times New Roman" w:cs="Times New Roman"/>
-          <w:sz w:val="28"/>
-          <w:lang w:val="vi-VN"/>
+          <w:noProof/>
+          <w:sz w:val="28"/>
         </w:rPr>
         <w:drawing>
           <wp:inline distT="0" distB="0" distL="0" distR="0" wp14:anchorId="6545437D" wp14:editId="7A08E24B">
@@ -779,6 +779,36 @@
     </w:p>
     <w:p>
       <w:pPr>
+        <w:pStyle w:val="ListParagraph"/>
+        <w:numPr>
+          <w:ilvl w:val="0"/>
+          <w:numId w:val="1"/>
+        </w:numPr>
+        <w:rPr>
+          <w:rFonts w:ascii="Times New Roman" w:hAnsi="Times New Roman" w:cs="Times New Roman"/>
+          <w:sz w:val="28"/>
+          <w:lang w:val="vi-VN"/>
+        </w:rPr>
+      </w:pPr>
+      <w:r>
+        <w:rPr>
+          <w:rFonts w:ascii="Times New Roman" w:hAnsi="Times New Roman" w:cs="Times New Roman"/>
+          <w:sz w:val="28"/>
+        </w:rPr>
+        <w:lastRenderedPageBreak/>
+        <w:t xml:space="preserve">Shader </w:t>
+      </w:r>
+      <w:r>
+        <w:rPr>
+          <w:rFonts w:ascii="Times New Roman" w:hAnsi="Times New Roman" w:cs="Times New Roman"/>
+          <w:sz w:val="28"/>
+          <w:lang w:val="vi-VN"/>
+        </w:rPr>
+        <w:t>để vẽ grid overlay</w:t>
+      </w:r>
+    </w:p>
+    <w:p>
+      <w:pPr>
         <w:rPr>
           <w:rFonts w:ascii="Times New Roman" w:hAnsi="Times New Roman" w:cs="Times New Roman"/>
           <w:sz w:val="28"/>
@@ -846,6 +876,64 @@
         <w:pStyle w:val="ListParagraph"/>
         <w:numPr>
           <w:ilvl w:val="0"/>
+          <w:numId w:val="6"/>
+        </w:numPr>
+        <w:rPr>
+          <w:rFonts w:ascii="Times New Roman" w:hAnsi="Times New Roman" w:cs="Times New Roman"/>
+          <w:sz w:val="28"/>
+          <w:lang w:val="vi-VN"/>
+        </w:rPr>
+      </w:pPr>
+      <w:r>
+        <w:rPr>
+          <w:rFonts w:ascii="Times New Roman" w:hAnsi="Times New Roman" w:cs="Times New Roman"/>
+          <w:sz w:val="28"/>
+          <w:lang w:val="vi-VN"/>
+        </w:rPr>
+        <w:t>Sử dụng shader để hiển thị grid</w:t>
+      </w:r>
+    </w:p>
+    <w:p>
+      <w:pPr>
+        <w:pStyle w:val="ListParagraph"/>
+        <w:numPr>
+          <w:ilvl w:val="0"/>
+          <w:numId w:val="6"/>
+        </w:numPr>
+        <w:rPr>
+          <w:rFonts w:ascii="Times New Roman" w:hAnsi="Times New Roman" w:cs="Times New Roman"/>
+          <w:sz w:val="28"/>
+          <w:lang w:val="vi-VN"/>
+        </w:rPr>
+      </w:pPr>
+      <w:r>
+        <w:rPr>
+          <w:rFonts w:ascii="Times New Roman" w:hAnsi="Times New Roman" w:cs="Times New Roman"/>
+          <w:sz w:val="28"/>
+          <w:lang w:val="vi-VN"/>
+        </w:rPr>
+        <w:t>Có thể vẽ và xóa ngay trong game</w:t>
+      </w:r>
+    </w:p>
+    <w:p>
+      <w:pPr>
+        <w:pStyle w:val="ListParagraph"/>
+        <w:numPr>
+          <w:ilvl w:val="0"/>
+          <w:numId w:val="6"/>
+        </w:numPr>
+        <w:rPr>
+          <w:rFonts w:ascii="Times New Roman" w:hAnsi="Times New Roman" w:cs="Times New Roman"/>
+          <w:sz w:val="28"/>
+          <w:lang w:val="vi-VN"/>
+        </w:rPr>
+      </w:pPr>
+    </w:p>
+    <w:p>
+      <w:pPr>
+        <w:pStyle w:val="ListParagraph"/>
+        <w:numPr>
+          <w:ilvl w:val="0"/>
           <w:numId w:val="5"/>
         </w:numPr>
         <w:rPr>
@@ -860,7 +948,29 @@
           <w:sz w:val="28"/>
           <w:lang w:val="vi-VN"/>
         </w:rPr>
-        <w:t>Hệ thống nâng c</w:t>
+        <w:t>Hệ thống nâng cấp kiến trúc</w:t>
+      </w:r>
+    </w:p>
+    <w:p>
+      <w:pPr>
+        <w:pStyle w:val="ListParagraph"/>
+        <w:numPr>
+          <w:ilvl w:val="0"/>
+          <w:numId w:val="5"/>
+        </w:numPr>
+        <w:rPr>
+          <w:rFonts w:ascii="Times New Roman" w:hAnsi="Times New Roman" w:cs="Times New Roman"/>
+          <w:sz w:val="28"/>
+          <w:lang w:val="vi-VN"/>
+        </w:rPr>
+      </w:pPr>
+      <w:r>
+        <w:rPr>
+          <w:rFonts w:ascii="Times New Roman" w:hAnsi="Times New Roman" w:cs="Times New Roman"/>
+          <w:sz w:val="28"/>
+          <w:lang w:val="vi-VN"/>
+        </w:rPr>
+        <w:t>Hệ thống lưu</w:t>
       </w:r>
       <w:bookmarkStart w:id="0" w:name="_GoBack"/>
       <w:bookmarkEnd w:id="0"/>
@@ -870,7 +980,7 @@
           <w:sz w:val="28"/>
           <w:lang w:val="vi-VN"/>
         </w:rPr>
-        <w:t>ấp kiến trúc</w:t>
+        <w:t xml:space="preserve"> map và load map</w:t>
       </w:r>
     </w:p>
     <w:sectPr>
@@ -1448,6 +1558,119 @@
       </w:rPr>
     </w:lvl>
   </w:abstractNum>
+  <w:abstractNum w:abstractNumId="5">
+    <w:nsid w:val="788B4035"/>
+    <w:multiLevelType w:val="hybridMultilevel"/>
+    <w:tmpl w:val="0B446D40"/>
+    <w:lvl w:ilvl="0" w:tplc="04090009">
+      <w:start w:val="1"/>
+      <w:numFmt w:val="bullet"/>
+      <w:lvlText w:val=""/>
+      <w:lvlJc w:val="left"/>
+      <w:pPr>
+        <w:ind w:left="1800" w:hanging="360"/>
+      </w:pPr>
+      <w:rPr>
+        <w:rFonts w:ascii="Wingdings" w:hAnsi="Wingdings" w:hint="default"/>
+      </w:rPr>
+    </w:lvl>
+    <w:lvl w:ilvl="1" w:tplc="04090003" w:tentative="1">
+      <w:start w:val="1"/>
+      <w:numFmt w:val="bullet"/>
+      <w:lvlText w:val="o"/>
+      <w:lvlJc w:val="left"/>
+      <w:pPr>
+        <w:ind w:left="2520" w:hanging="360"/>
+      </w:pPr>
+      <w:rPr>
+        <w:rFonts w:ascii="Courier New" w:hAnsi="Courier New" w:cs="Courier New" w:hint="default"/>
+      </w:rPr>
+    </w:lvl>
+    <w:lvl w:ilvl="2" w:tplc="04090005" w:tentative="1">
+      <w:start w:val="1"/>
+      <w:numFmt w:val="bullet"/>
+      <w:lvlText w:val=""/>
+      <w:lvlJc w:val="left"/>
+      <w:pPr>
+        <w:ind w:left="3240" w:hanging="360"/>
+      </w:pPr>
+      <w:rPr>
+        <w:rFonts w:ascii="Wingdings" w:hAnsi="Wingdings" w:hint="default"/>
+      </w:rPr>
+    </w:lvl>
+    <w:lvl w:ilvl="3" w:tplc="04090001" w:tentative="1">
+      <w:start w:val="1"/>
+      <w:numFmt w:val="bullet"/>
+      <w:lvlText w:val=""/>
+      <w:lvlJc w:val="left"/>
+      <w:pPr>
+        <w:ind w:left="3960" w:hanging="360"/>
+      </w:pPr>
+      <w:rPr>
+        <w:rFonts w:ascii="Symbol" w:hAnsi="Symbol" w:hint="default"/>
+      </w:rPr>
+    </w:lvl>
+    <w:lvl w:ilvl="4" w:tplc="04090003" w:tentative="1">
+      <w:start w:val="1"/>
+      <w:numFmt w:val="bullet"/>
+      <w:lvlText w:val="o"/>
+      <w:lvlJc w:val="left"/>
+      <w:pPr>
+        <w:ind w:left="4680" w:hanging="360"/>
+      </w:pPr>
+      <w:rPr>
+        <w:rFonts w:ascii="Courier New" w:hAnsi="Courier New" w:cs="Courier New" w:hint="default"/>
+      </w:rPr>
+    </w:lvl>
+    <w:lvl w:ilvl="5" w:tplc="04090005" w:tentative="1">
+      <w:start w:val="1"/>
+      <w:numFmt w:val="bullet"/>
+      <w:lvlText w:val=""/>
+      <w:lvlJc w:val="left"/>
+      <w:pPr>
+        <w:ind w:left="5400" w:hanging="360"/>
+      </w:pPr>
+      <w:rPr>
+        <w:rFonts w:ascii="Wingdings" w:hAnsi="Wingdings" w:hint="default"/>
+      </w:rPr>
+    </w:lvl>
+    <w:lvl w:ilvl="6" w:tplc="04090001" w:tentative="1">
+      <w:start w:val="1"/>
+      <w:numFmt w:val="bullet"/>
+      <w:lvlText w:val=""/>
+      <w:lvlJc w:val="left"/>
+      <w:pPr>
+        <w:ind w:left="6120" w:hanging="360"/>
+      </w:pPr>
+      <w:rPr>
+        <w:rFonts w:ascii="Symbol" w:hAnsi="Symbol" w:hint="default"/>
+      </w:rPr>
+    </w:lvl>
+    <w:lvl w:ilvl="7" w:tplc="04090003" w:tentative="1">
+      <w:start w:val="1"/>
+      <w:numFmt w:val="bullet"/>
+      <w:lvlText w:val="o"/>
+      <w:lvlJc w:val="left"/>
+      <w:pPr>
+        <w:ind w:left="6840" w:hanging="360"/>
+      </w:pPr>
+      <w:rPr>
+        <w:rFonts w:ascii="Courier New" w:hAnsi="Courier New" w:cs="Courier New" w:hint="default"/>
+      </w:rPr>
+    </w:lvl>
+    <w:lvl w:ilvl="8" w:tplc="04090005" w:tentative="1">
+      <w:start w:val="1"/>
+      <w:numFmt w:val="bullet"/>
+      <w:lvlText w:val=""/>
+      <w:lvlJc w:val="left"/>
+      <w:pPr>
+        <w:ind w:left="7560" w:hanging="360"/>
+      </w:pPr>
+      <w:rPr>
+        <w:rFonts w:ascii="Wingdings" w:hAnsi="Wingdings" w:hint="default"/>
+      </w:rPr>
+    </w:lvl>
+  </w:abstractNum>
   <w:num w:numId="1">
     <w:abstractNumId w:val="1"/>
   </w:num>
@@ -1462,6 +1685,9 @@
   </w:num>
   <w:num w:numId="5">
     <w:abstractNumId w:val="0"/>
+  </w:num>
+  <w:num w:numId="6">
+    <w:abstractNumId w:val="5"/>
   </w:num>
 </w:numbering>
 </file>

</xml_diff>

<commit_message>
feat: Place tilebase detection & Place rule
</commit_message>
<xml_diff>
--- a/Document.docx
+++ b/Document.docx
@@ -892,6 +892,14 @@
         </w:rPr>
         <w:t>Sử dụng shader để hiển thị grid</w:t>
       </w:r>
+      <w:r>
+        <w:rPr>
+          <w:rFonts w:ascii="Times New Roman" w:hAnsi="Times New Roman" w:cs="Times New Roman"/>
+          <w:sz w:val="28"/>
+          <w:lang w:val="vi-VN"/>
+        </w:rPr>
+        <w:t xml:space="preserve"> để player có thể căn vị trí đặt các tile</w:t>
+      </w:r>
     </w:p>
     <w:p>
       <w:pPr>
@@ -928,6 +936,67 @@
           <w:lang w:val="vi-VN"/>
         </w:rPr>
       </w:pPr>
+      <w:r>
+        <w:rPr>
+          <w:rFonts w:ascii="Times New Roman" w:hAnsi="Times New Roman" w:cs="Times New Roman"/>
+          <w:sz w:val="28"/>
+          <w:lang w:val="vi-VN"/>
+        </w:rPr>
+        <w:t>Mỗi tile sẽ yêu cầu có nền tile trước để đặt tile đó lên, ví dụ sand sẽ cần foam để đặt lên. Nếu không có nền trước thì không thể đặt tile lên được</w:t>
+      </w:r>
+      <w:r>
+        <w:rPr>
+          <w:rFonts w:ascii="Times New Roman" w:hAnsi="Times New Roman" w:cs="Times New Roman"/>
+          <w:sz w:val="28"/>
+          <w:lang w:val="vi-VN"/>
+        </w:rPr>
+        <w:t>. Cách làm ở đây là sử dụng scriptableobject để custom những tilemap yêu cầu có tile ở đó thì mới đặt được tile cần đặt lên. Ví dụ như sand cần có foam thì mới được đặt lên.</w:t>
+      </w:r>
+    </w:p>
+    <w:p>
+      <w:pPr>
+        <w:pStyle w:val="ListParagraph"/>
+        <w:numPr>
+          <w:ilvl w:val="0"/>
+          <w:numId w:val="6"/>
+        </w:numPr>
+        <w:rPr>
+          <w:rFonts w:ascii="Times New Roman" w:hAnsi="Times New Roman" w:cs="Times New Roman"/>
+          <w:sz w:val="28"/>
+          <w:lang w:val="vi-VN"/>
+        </w:rPr>
+      </w:pPr>
+      <w:r>
+        <w:rPr>
+          <w:rFonts w:ascii="Times New Roman" w:hAnsi="Times New Roman" w:cs="Times New Roman"/>
+          <w:sz w:val="28"/>
+          <w:lang w:val="vi-VN"/>
+        </w:rPr>
+        <w:t xml:space="preserve">Khi chọn 1 tile mà có thể đặt được thì ô đấy sẽ hiện màu xanh và ngược lại sẽ hiện màu đỏ </w:t>
+      </w:r>
+    </w:p>
+    <w:p>
+      <w:pPr>
+        <w:pStyle w:val="ListParagraph"/>
+        <w:numPr>
+          <w:ilvl w:val="0"/>
+          <w:numId w:val="6"/>
+        </w:numPr>
+        <w:rPr>
+          <w:rFonts w:ascii="Times New Roman" w:hAnsi="Times New Roman" w:cs="Times New Roman"/>
+          <w:sz w:val="28"/>
+          <w:lang w:val="vi-VN"/>
+        </w:rPr>
+      </w:pPr>
+    </w:p>
+    <w:p>
+      <w:pPr>
+        <w:rPr>
+          <w:rFonts w:ascii="Times New Roman" w:hAnsi="Times New Roman" w:cs="Times New Roman"/>
+          <w:sz w:val="28"/>
+          <w:lang w:val="vi-VN"/>
+        </w:rPr>
+      </w:pPr>
     </w:p>
     <w:p>
       <w:pPr>
@@ -970,18 +1039,163 @@
           <w:sz w:val="28"/>
           <w:lang w:val="vi-VN"/>
         </w:rPr>
-        <w:t>Hệ thống lưu</w:t>
-      </w:r>
+        <w:t>Hệ thống lưu map và load map</w:t>
+      </w:r>
+    </w:p>
+    <w:p>
+      <w:pPr>
+        <w:rPr>
+          <w:rFonts w:ascii="Times New Roman" w:hAnsi="Times New Roman" w:cs="Times New Roman"/>
+          <w:sz w:val="28"/>
+          <w:lang w:val="vi-VN"/>
+        </w:rPr>
+      </w:pPr>
+    </w:p>
+    <w:p>
+      <w:pPr>
+        <w:rPr>
+          <w:rFonts w:ascii="Times New Roman" w:hAnsi="Times New Roman" w:cs="Times New Roman"/>
+          <w:sz w:val="28"/>
+          <w:lang w:val="vi-VN"/>
+        </w:rPr>
+      </w:pPr>
       <w:bookmarkStart w:id="0" w:name="_GoBack"/>
       <w:bookmarkEnd w:id="0"/>
-      <w:r>
-        <w:rPr>
-          <w:rFonts w:ascii="Times New Roman" w:hAnsi="Times New Roman" w:cs="Times New Roman"/>
-          <w:sz w:val="28"/>
-          <w:lang w:val="vi-VN"/>
-        </w:rPr>
-        <w:t xml:space="preserve"> map và load map</w:t>
-      </w:r>
+    </w:p>
+    <w:p>
+      <w:pPr>
+        <w:rPr>
+          <w:rFonts w:ascii="Times New Roman" w:hAnsi="Times New Roman" w:cs="Times New Roman"/>
+          <w:sz w:val="28"/>
+          <w:lang w:val="vi-VN"/>
+        </w:rPr>
+      </w:pPr>
+    </w:p>
+    <w:p>
+      <w:pPr>
+        <w:rPr>
+          <w:rFonts w:ascii="Times New Roman" w:hAnsi="Times New Roman" w:cs="Times New Roman"/>
+          <w:sz w:val="28"/>
+          <w:lang w:val="vi-VN"/>
+        </w:rPr>
+      </w:pPr>
+      <w:r>
+        <w:rPr>
+          <w:rFonts w:ascii="Times New Roman" w:hAnsi="Times New Roman" w:cs="Times New Roman"/>
+          <w:sz w:val="28"/>
+          <w:lang w:val="vi-VN"/>
+        </w:rPr>
+        <w:t>Cách thêm 1 thứ gì đó mới:</w:t>
+      </w:r>
+    </w:p>
+    <w:p>
+      <w:pPr>
+        <w:pStyle w:val="ListParagraph"/>
+        <w:numPr>
+          <w:ilvl w:val="0"/>
+          <w:numId w:val="7"/>
+        </w:numPr>
+        <w:rPr>
+          <w:rFonts w:ascii="Times New Roman" w:hAnsi="Times New Roman" w:cs="Times New Roman"/>
+          <w:sz w:val="28"/>
+          <w:lang w:val="vi-VN"/>
+        </w:rPr>
+      </w:pPr>
+      <w:r>
+        <w:rPr>
+          <w:rFonts w:ascii="Times New Roman" w:hAnsi="Times New Roman" w:cs="Times New Roman"/>
+          <w:sz w:val="28"/>
+          <w:lang w:val="vi-VN"/>
+        </w:rPr>
+        <w:t>Tile</w:t>
+      </w:r>
+      <w:r>
+        <w:rPr>
+          <w:rFonts w:ascii="Times New Roman" w:hAnsi="Times New Roman" w:cs="Times New Roman"/>
+          <w:sz w:val="28"/>
+        </w:rPr>
+        <w:t xml:space="preserve"> Rule</w:t>
+      </w:r>
+      <w:r>
+        <w:rPr>
+          <w:rFonts w:ascii="Times New Roman" w:hAnsi="Times New Roman" w:cs="Times New Roman"/>
+          <w:sz w:val="28"/>
+          <w:lang w:val="vi-VN"/>
+        </w:rPr>
+        <w:t>:</w:t>
+      </w:r>
+    </w:p>
+    <w:p>
+      <w:pPr>
+        <w:pStyle w:val="ListParagraph"/>
+        <w:numPr>
+          <w:ilvl w:val="0"/>
+          <w:numId w:val="8"/>
+        </w:numPr>
+        <w:rPr>
+          <w:rFonts w:ascii="Times New Roman" w:hAnsi="Times New Roman" w:cs="Times New Roman"/>
+          <w:sz w:val="28"/>
+          <w:lang w:val="vi-VN"/>
+        </w:rPr>
+      </w:pPr>
+      <w:r>
+        <w:rPr>
+          <w:rFonts w:ascii="Times New Roman" w:hAnsi="Times New Roman" w:cs="Times New Roman"/>
+          <w:sz w:val="28"/>
+        </w:rPr>
+        <w:t>Cập</w:t>
+      </w:r>
+      <w:r>
+        <w:rPr>
+          <w:rFonts w:ascii="Times New Roman" w:hAnsi="Times New Roman" w:cs="Times New Roman"/>
+          <w:sz w:val="28"/>
+          <w:lang w:val="vi-VN"/>
+        </w:rPr>
+        <w:t xml:space="preserve"> nhật trongg MenuTileController</w:t>
+      </w:r>
+    </w:p>
+    <w:p>
+      <w:pPr>
+        <w:pStyle w:val="ListParagraph"/>
+        <w:numPr>
+          <w:ilvl w:val="0"/>
+          <w:numId w:val="8"/>
+        </w:numPr>
+        <w:rPr>
+          <w:rFonts w:ascii="Times New Roman" w:hAnsi="Times New Roman" w:cs="Times New Roman"/>
+          <w:sz w:val="28"/>
+          <w:lang w:val="vi-VN"/>
+        </w:rPr>
+      </w:pPr>
+      <w:r>
+        <w:rPr>
+          <w:rFonts w:ascii="Times New Roman" w:hAnsi="Times New Roman" w:cs="Times New Roman"/>
+          <w:sz w:val="28"/>
+          <w:lang w:val="vi-VN"/>
+        </w:rPr>
+        <w:t>Cập nhật trong M</w:t>
+      </w:r>
+      <w:r>
+        <w:rPr>
+          <w:rFonts w:ascii="Times New Roman" w:hAnsi="Times New Roman" w:cs="Times New Roman"/>
+          <w:sz w:val="28"/>
+        </w:rPr>
+        <w:t>apSaver, MapLoader</w:t>
+      </w:r>
+    </w:p>
+    <w:p>
+      <w:pPr>
+        <w:pStyle w:val="ListParagraph"/>
+        <w:numPr>
+          <w:ilvl w:val="0"/>
+          <w:numId w:val="8"/>
+        </w:numPr>
+        <w:rPr>
+          <w:rFonts w:ascii="Times New Roman" w:hAnsi="Times New Roman" w:cs="Times New Roman"/>
+          <w:sz w:val="28"/>
+          <w:lang w:val="vi-VN"/>
+        </w:rPr>
+      </w:pPr>
     </w:p>
     <w:sectPr>
       <w:pgSz w:w="12240" w:h="15840"/>
@@ -1446,6 +1660,118 @@
     </w:lvl>
   </w:abstractNum>
   <w:abstractNum w:abstractNumId="4">
+    <w:nsid w:val="419B2833"/>
+    <w:multiLevelType w:val="hybridMultilevel"/>
+    <w:tmpl w:val="F1200C94"/>
+    <w:lvl w:ilvl="0" w:tplc="A52AEB74">
+      <w:numFmt w:val="bullet"/>
+      <w:lvlText w:val="-"/>
+      <w:lvlJc w:val="left"/>
+      <w:pPr>
+        <w:ind w:left="720" w:hanging="360"/>
+      </w:pPr>
+      <w:rPr>
+        <w:rFonts w:ascii="Times New Roman" w:eastAsiaTheme="minorHAnsi" w:hAnsi="Times New Roman" w:cs="Times New Roman" w:hint="default"/>
+      </w:rPr>
+    </w:lvl>
+    <w:lvl w:ilvl="1" w:tplc="04090003" w:tentative="1">
+      <w:start w:val="1"/>
+      <w:numFmt w:val="bullet"/>
+      <w:lvlText w:val="o"/>
+      <w:lvlJc w:val="left"/>
+      <w:pPr>
+        <w:ind w:left="1440" w:hanging="360"/>
+      </w:pPr>
+      <w:rPr>
+        <w:rFonts w:ascii="Courier New" w:hAnsi="Courier New" w:cs="Courier New" w:hint="default"/>
+      </w:rPr>
+    </w:lvl>
+    <w:lvl w:ilvl="2" w:tplc="04090005" w:tentative="1">
+      <w:start w:val="1"/>
+      <w:numFmt w:val="bullet"/>
+      <w:lvlText w:val=""/>
+      <w:lvlJc w:val="left"/>
+      <w:pPr>
+        <w:ind w:left="2160" w:hanging="360"/>
+      </w:pPr>
+      <w:rPr>
+        <w:rFonts w:ascii="Wingdings" w:hAnsi="Wingdings" w:hint="default"/>
+      </w:rPr>
+    </w:lvl>
+    <w:lvl w:ilvl="3" w:tplc="04090001" w:tentative="1">
+      <w:start w:val="1"/>
+      <w:numFmt w:val="bullet"/>
+      <w:lvlText w:val=""/>
+      <w:lvlJc w:val="left"/>
+      <w:pPr>
+        <w:ind w:left="2880" w:hanging="360"/>
+      </w:pPr>
+      <w:rPr>
+        <w:rFonts w:ascii="Symbol" w:hAnsi="Symbol" w:hint="default"/>
+      </w:rPr>
+    </w:lvl>
+    <w:lvl w:ilvl="4" w:tplc="04090003" w:tentative="1">
+      <w:start w:val="1"/>
+      <w:numFmt w:val="bullet"/>
+      <w:lvlText w:val="o"/>
+      <w:lvlJc w:val="left"/>
+      <w:pPr>
+        <w:ind w:left="3600" w:hanging="360"/>
+      </w:pPr>
+      <w:rPr>
+        <w:rFonts w:ascii="Courier New" w:hAnsi="Courier New" w:cs="Courier New" w:hint="default"/>
+      </w:rPr>
+    </w:lvl>
+    <w:lvl w:ilvl="5" w:tplc="04090005" w:tentative="1">
+      <w:start w:val="1"/>
+      <w:numFmt w:val="bullet"/>
+      <w:lvlText w:val=""/>
+      <w:lvlJc w:val="left"/>
+      <w:pPr>
+        <w:ind w:left="4320" w:hanging="360"/>
+      </w:pPr>
+      <w:rPr>
+        <w:rFonts w:ascii="Wingdings" w:hAnsi="Wingdings" w:hint="default"/>
+      </w:rPr>
+    </w:lvl>
+    <w:lvl w:ilvl="6" w:tplc="04090001" w:tentative="1">
+      <w:start w:val="1"/>
+      <w:numFmt w:val="bullet"/>
+      <w:lvlText w:val=""/>
+      <w:lvlJc w:val="left"/>
+      <w:pPr>
+        <w:ind w:left="5040" w:hanging="360"/>
+      </w:pPr>
+      <w:rPr>
+        <w:rFonts w:ascii="Symbol" w:hAnsi="Symbol" w:hint="default"/>
+      </w:rPr>
+    </w:lvl>
+    <w:lvl w:ilvl="7" w:tplc="04090003" w:tentative="1">
+      <w:start w:val="1"/>
+      <w:numFmt w:val="bullet"/>
+      <w:lvlText w:val="o"/>
+      <w:lvlJc w:val="left"/>
+      <w:pPr>
+        <w:ind w:left="5760" w:hanging="360"/>
+      </w:pPr>
+      <w:rPr>
+        <w:rFonts w:ascii="Courier New" w:hAnsi="Courier New" w:cs="Courier New" w:hint="default"/>
+      </w:rPr>
+    </w:lvl>
+    <w:lvl w:ilvl="8" w:tplc="04090005" w:tentative="1">
+      <w:start w:val="1"/>
+      <w:numFmt w:val="bullet"/>
+      <w:lvlText w:val=""/>
+      <w:lvlJc w:val="left"/>
+      <w:pPr>
+        <w:ind w:left="6480" w:hanging="360"/>
+      </w:pPr>
+      <w:rPr>
+        <w:rFonts w:ascii="Wingdings" w:hAnsi="Wingdings" w:hint="default"/>
+      </w:rPr>
+    </w:lvl>
+  </w:abstractNum>
+  <w:abstractNum w:abstractNumId="5">
     <w:nsid w:val="53BE79AD"/>
     <w:multiLevelType w:val="hybridMultilevel"/>
     <w:tmpl w:val="85DEFE72"/>
@@ -1558,7 +1884,120 @@
       </w:rPr>
     </w:lvl>
   </w:abstractNum>
-  <w:abstractNum w:abstractNumId="5">
+  <w:abstractNum w:abstractNumId="6">
+    <w:nsid w:val="62CB5D83"/>
+    <w:multiLevelType w:val="hybridMultilevel"/>
+    <w:tmpl w:val="54743E80"/>
+    <w:lvl w:ilvl="0" w:tplc="04090001">
+      <w:start w:val="1"/>
+      <w:numFmt w:val="bullet"/>
+      <w:lvlText w:val=""/>
+      <w:lvlJc w:val="left"/>
+      <w:pPr>
+        <w:ind w:left="720" w:hanging="360"/>
+      </w:pPr>
+      <w:rPr>
+        <w:rFonts w:ascii="Symbol" w:hAnsi="Symbol" w:hint="default"/>
+      </w:rPr>
+    </w:lvl>
+    <w:lvl w:ilvl="1" w:tplc="04090003" w:tentative="1">
+      <w:start w:val="1"/>
+      <w:numFmt w:val="bullet"/>
+      <w:lvlText w:val="o"/>
+      <w:lvlJc w:val="left"/>
+      <w:pPr>
+        <w:ind w:left="1440" w:hanging="360"/>
+      </w:pPr>
+      <w:rPr>
+        <w:rFonts w:ascii="Courier New" w:hAnsi="Courier New" w:cs="Courier New" w:hint="default"/>
+      </w:rPr>
+    </w:lvl>
+    <w:lvl w:ilvl="2" w:tplc="04090005" w:tentative="1">
+      <w:start w:val="1"/>
+      <w:numFmt w:val="bullet"/>
+      <w:lvlText w:val=""/>
+      <w:lvlJc w:val="left"/>
+      <w:pPr>
+        <w:ind w:left="2160" w:hanging="360"/>
+      </w:pPr>
+      <w:rPr>
+        <w:rFonts w:ascii="Wingdings" w:hAnsi="Wingdings" w:hint="default"/>
+      </w:rPr>
+    </w:lvl>
+    <w:lvl w:ilvl="3" w:tplc="04090001" w:tentative="1">
+      <w:start w:val="1"/>
+      <w:numFmt w:val="bullet"/>
+      <w:lvlText w:val=""/>
+      <w:lvlJc w:val="left"/>
+      <w:pPr>
+        <w:ind w:left="2880" w:hanging="360"/>
+      </w:pPr>
+      <w:rPr>
+        <w:rFonts w:ascii="Symbol" w:hAnsi="Symbol" w:hint="default"/>
+      </w:rPr>
+    </w:lvl>
+    <w:lvl w:ilvl="4" w:tplc="04090003" w:tentative="1">
+      <w:start w:val="1"/>
+      <w:numFmt w:val="bullet"/>
+      <w:lvlText w:val="o"/>
+      <w:lvlJc w:val="left"/>
+      <w:pPr>
+        <w:ind w:left="3600" w:hanging="360"/>
+      </w:pPr>
+      <w:rPr>
+        <w:rFonts w:ascii="Courier New" w:hAnsi="Courier New" w:cs="Courier New" w:hint="default"/>
+      </w:rPr>
+    </w:lvl>
+    <w:lvl w:ilvl="5" w:tplc="04090005" w:tentative="1">
+      <w:start w:val="1"/>
+      <w:numFmt w:val="bullet"/>
+      <w:lvlText w:val=""/>
+      <w:lvlJc w:val="left"/>
+      <w:pPr>
+        <w:ind w:left="4320" w:hanging="360"/>
+      </w:pPr>
+      <w:rPr>
+        <w:rFonts w:ascii="Wingdings" w:hAnsi="Wingdings" w:hint="default"/>
+      </w:rPr>
+    </w:lvl>
+    <w:lvl w:ilvl="6" w:tplc="04090001" w:tentative="1">
+      <w:start w:val="1"/>
+      <w:numFmt w:val="bullet"/>
+      <w:lvlText w:val=""/>
+      <w:lvlJc w:val="left"/>
+      <w:pPr>
+        <w:ind w:left="5040" w:hanging="360"/>
+      </w:pPr>
+      <w:rPr>
+        <w:rFonts w:ascii="Symbol" w:hAnsi="Symbol" w:hint="default"/>
+      </w:rPr>
+    </w:lvl>
+    <w:lvl w:ilvl="7" w:tplc="04090003" w:tentative="1">
+      <w:start w:val="1"/>
+      <w:numFmt w:val="bullet"/>
+      <w:lvlText w:val="o"/>
+      <w:lvlJc w:val="left"/>
+      <w:pPr>
+        <w:ind w:left="5760" w:hanging="360"/>
+      </w:pPr>
+      <w:rPr>
+        <w:rFonts w:ascii="Courier New" w:hAnsi="Courier New" w:cs="Courier New" w:hint="default"/>
+      </w:rPr>
+    </w:lvl>
+    <w:lvl w:ilvl="8" w:tplc="04090005" w:tentative="1">
+      <w:start w:val="1"/>
+      <w:numFmt w:val="bullet"/>
+      <w:lvlText w:val=""/>
+      <w:lvlJc w:val="left"/>
+      <w:pPr>
+        <w:ind w:left="6480" w:hanging="360"/>
+      </w:pPr>
+      <w:rPr>
+        <w:rFonts w:ascii="Wingdings" w:hAnsi="Wingdings" w:hint="default"/>
+      </w:rPr>
+    </w:lvl>
+  </w:abstractNum>
+  <w:abstractNum w:abstractNumId="7">
     <w:nsid w:val="788B4035"/>
     <w:multiLevelType w:val="hybridMultilevel"/>
     <w:tmpl w:val="0B446D40"/>
@@ -1678,7 +2117,7 @@
     <w:abstractNumId w:val="2"/>
   </w:num>
   <w:num w:numId="3">
-    <w:abstractNumId w:val="4"/>
+    <w:abstractNumId w:val="5"/>
   </w:num>
   <w:num w:numId="4">
     <w:abstractNumId w:val="3"/>
@@ -1687,7 +2126,13 @@
     <w:abstractNumId w:val="0"/>
   </w:num>
   <w:num w:numId="6">
-    <w:abstractNumId w:val="5"/>
+    <w:abstractNumId w:val="7"/>
+  </w:num>
+  <w:num w:numId="7">
+    <w:abstractNumId w:val="6"/>
+  </w:num>
+  <w:num w:numId="8">
+    <w:abstractNumId w:val="4"/>
   </w:num>
 </w:numbering>
 </file>

</xml_diff>

<commit_message>
feat: State Machine for Pawn Animation & Cinemachine Camera
</commit_message>
<xml_diff>
--- a/Document.docx
+++ b/Document.docx
@@ -809,217 +809,238 @@
     </w:p>
     <w:p>
       <w:pPr>
-        <w:rPr>
-          <w:rFonts w:ascii="Times New Roman" w:hAnsi="Times New Roman" w:cs="Times New Roman"/>
-          <w:sz w:val="28"/>
-          <w:lang w:val="vi-VN"/>
-        </w:rPr>
-      </w:pPr>
-    </w:p>
-    <w:p>
-      <w:pPr>
-        <w:rPr>
-          <w:rFonts w:ascii="Times New Roman" w:hAnsi="Times New Roman" w:cs="Times New Roman"/>
-          <w:sz w:val="28"/>
-          <w:lang w:val="vi-VN"/>
-        </w:rPr>
-      </w:pPr>
-      <w:r>
-        <w:rPr>
-          <w:rFonts w:ascii="Times New Roman" w:hAnsi="Times New Roman" w:cs="Times New Roman"/>
-          <w:sz w:val="28"/>
-          <w:lang w:val="vi-VN"/>
-        </w:rPr>
-        <w:t xml:space="preserve">Những </w:t>
-      </w:r>
-      <w:r>
-        <w:rPr>
-          <w:rFonts w:ascii="Times New Roman" w:hAnsi="Times New Roman" w:cs="Times New Roman"/>
-          <w:sz w:val="28"/>
-          <w:lang w:val="vi-VN"/>
-        </w:rPr>
-        <w:t xml:space="preserve">chức năng </w:t>
-      </w:r>
-      <w:r>
-        <w:rPr>
-          <w:rFonts w:ascii="Times New Roman" w:hAnsi="Times New Roman" w:cs="Times New Roman"/>
-          <w:sz w:val="28"/>
-          <w:lang w:val="vi-VN"/>
-        </w:rPr>
-        <w:t>chính:</w:t>
-      </w:r>
-    </w:p>
-    <w:p>
-      <w:pPr>
-        <w:pStyle w:val="ListParagraph"/>
-        <w:numPr>
-          <w:ilvl w:val="0"/>
-          <w:numId w:val="5"/>
-        </w:numPr>
-        <w:rPr>
-          <w:rFonts w:ascii="Times New Roman" w:hAnsi="Times New Roman" w:cs="Times New Roman"/>
-          <w:sz w:val="28"/>
-          <w:lang w:val="vi-VN"/>
-        </w:rPr>
-      </w:pPr>
-      <w:r>
-        <w:rPr>
-          <w:rFonts w:ascii="Times New Roman" w:hAnsi="Times New Roman" w:cs="Times New Roman"/>
-          <w:sz w:val="28"/>
-          <w:lang w:val="vi-VN"/>
-        </w:rPr>
-        <w:t xml:space="preserve">Map Editor Ingame: Người chơi có thể sử dụng tile để thiết kế map cho mình </w:t>
-      </w:r>
-    </w:p>
-    <w:p>
-      <w:pPr>
-        <w:pStyle w:val="ListParagraph"/>
-        <w:numPr>
-          <w:ilvl w:val="0"/>
-          <w:numId w:val="6"/>
-        </w:numPr>
-        <w:rPr>
-          <w:rFonts w:ascii="Times New Roman" w:hAnsi="Times New Roman" w:cs="Times New Roman"/>
-          <w:sz w:val="28"/>
-          <w:lang w:val="vi-VN"/>
-        </w:rPr>
-      </w:pPr>
-      <w:r>
-        <w:rPr>
-          <w:rFonts w:ascii="Times New Roman" w:hAnsi="Times New Roman" w:cs="Times New Roman"/>
-          <w:sz w:val="28"/>
-          <w:lang w:val="vi-VN"/>
-        </w:rPr>
-        <w:t>Sử dụng shader để hiển thị grid</w:t>
-      </w:r>
-      <w:r>
-        <w:rPr>
-          <w:rFonts w:ascii="Times New Roman" w:hAnsi="Times New Roman" w:cs="Times New Roman"/>
-          <w:sz w:val="28"/>
-          <w:lang w:val="vi-VN"/>
-        </w:rPr>
-        <w:t xml:space="preserve"> để player có thể căn vị trí đặt các tile</w:t>
-      </w:r>
-    </w:p>
-    <w:p>
-      <w:pPr>
-        <w:pStyle w:val="ListParagraph"/>
-        <w:numPr>
-          <w:ilvl w:val="0"/>
-          <w:numId w:val="6"/>
-        </w:numPr>
-        <w:rPr>
-          <w:rFonts w:ascii="Times New Roman" w:hAnsi="Times New Roman" w:cs="Times New Roman"/>
-          <w:sz w:val="28"/>
-          <w:lang w:val="vi-VN"/>
-        </w:rPr>
-      </w:pPr>
-      <w:r>
-        <w:rPr>
-          <w:rFonts w:ascii="Times New Roman" w:hAnsi="Times New Roman" w:cs="Times New Roman"/>
-          <w:sz w:val="28"/>
-          <w:lang w:val="vi-VN"/>
-        </w:rPr>
-        <w:t>Có thể vẽ và xóa ngay trong game</w:t>
-      </w:r>
-    </w:p>
-    <w:p>
-      <w:pPr>
-        <w:pStyle w:val="ListParagraph"/>
-        <w:numPr>
-          <w:ilvl w:val="0"/>
-          <w:numId w:val="6"/>
-        </w:numPr>
-        <w:rPr>
-          <w:rFonts w:ascii="Times New Roman" w:hAnsi="Times New Roman" w:cs="Times New Roman"/>
-          <w:sz w:val="28"/>
-          <w:lang w:val="vi-VN"/>
-        </w:rPr>
-      </w:pPr>
-      <w:r>
-        <w:rPr>
-          <w:rFonts w:ascii="Times New Roman" w:hAnsi="Times New Roman" w:cs="Times New Roman"/>
-          <w:sz w:val="28"/>
-          <w:lang w:val="vi-VN"/>
-        </w:rPr>
-        <w:t>Mỗi tile sẽ yêu cầu có nền tile trước để đặt tile đó lên, ví dụ sand sẽ cần foam để đặt lên. Nếu không có nền trước thì không thể đặt tile lên được</w:t>
-      </w:r>
-      <w:r>
-        <w:rPr>
-          <w:rFonts w:ascii="Times New Roman" w:hAnsi="Times New Roman" w:cs="Times New Roman"/>
-          <w:sz w:val="28"/>
-          <w:lang w:val="vi-VN"/>
-        </w:rPr>
-        <w:t>. Cách làm ở đây là sử dụng scriptableobject để custom những tilemap yêu cầu có tile ở đó thì mới đặt được tile cần đặt lên. Ví dụ như sand cần có foam thì mới được đặt lên.</w:t>
-      </w:r>
-    </w:p>
-    <w:p>
-      <w:pPr>
-        <w:pStyle w:val="ListParagraph"/>
-        <w:numPr>
-          <w:ilvl w:val="0"/>
-          <w:numId w:val="6"/>
-        </w:numPr>
-        <w:rPr>
-          <w:rFonts w:ascii="Times New Roman" w:hAnsi="Times New Roman" w:cs="Times New Roman"/>
-          <w:sz w:val="28"/>
-          <w:lang w:val="vi-VN"/>
-        </w:rPr>
-      </w:pPr>
-      <w:r>
-        <w:rPr>
-          <w:rFonts w:ascii="Times New Roman" w:hAnsi="Times New Roman" w:cs="Times New Roman"/>
-          <w:sz w:val="28"/>
-          <w:lang w:val="vi-VN"/>
-        </w:rPr>
-        <w:t xml:space="preserve">Khi chọn 1 tile mà có thể đặt được thì ô đấy sẽ hiện màu xanh và ngược lại sẽ hiện màu đỏ </w:t>
-      </w:r>
-    </w:p>
-    <w:p>
-      <w:pPr>
-        <w:pStyle w:val="ListParagraph"/>
-        <w:numPr>
-          <w:ilvl w:val="0"/>
-          <w:numId w:val="6"/>
-        </w:numPr>
-        <w:rPr>
-          <w:rFonts w:ascii="Times New Roman" w:hAnsi="Times New Roman" w:cs="Times New Roman"/>
-          <w:sz w:val="28"/>
-          <w:lang w:val="vi-VN"/>
-        </w:rPr>
-      </w:pPr>
-      <w:r>
-        <w:rPr>
-          <w:rFonts w:ascii="Times New Roman" w:hAnsi="Times New Roman" w:cs="Times New Roman"/>
-          <w:sz w:val="28"/>
-          <w:lang w:val="vi-VN"/>
-        </w:rPr>
-        <w:t xml:space="preserve">Mỗi tile có thể thiết lập link tới 1 tile nào đó. Nếu xóa tile đó đi thì tile được link cũng sẽ bị xóa. </w:t>
-      </w:r>
-    </w:p>
-    <w:p>
-      <w:pPr>
-        <w:pStyle w:val="ListParagraph"/>
-        <w:numPr>
-          <w:ilvl w:val="0"/>
-          <w:numId w:val="6"/>
-        </w:numPr>
-        <w:rPr>
-          <w:rFonts w:ascii="Times New Roman" w:hAnsi="Times New Roman" w:cs="Times New Roman"/>
-          <w:sz w:val="28"/>
-          <w:lang w:val="vi-VN"/>
-        </w:rPr>
-      </w:pPr>
-      <w:r>
-        <w:rPr>
-          <w:rFonts w:ascii="Times New Roman" w:hAnsi="Times New Roman" w:cs="Times New Roman"/>
-          <w:sz w:val="28"/>
-          <w:lang w:val="vi-VN"/>
-        </w:rPr>
-        <w:t xml:space="preserve">Khi xóa 1 tile ở dưới đáy như foam thì toàn bộ tile ở bên trên cũng sẽ bị xóa </w:t>
+        <w:pStyle w:val="ListParagraph"/>
+        <w:numPr>
+          <w:ilvl w:val="0"/>
+          <w:numId w:val="1"/>
+        </w:numPr>
+        <w:rPr>
+          <w:rFonts w:ascii="Times New Roman" w:hAnsi="Times New Roman" w:cs="Times New Roman"/>
+          <w:sz w:val="28"/>
+          <w:lang w:val="vi-VN"/>
+        </w:rPr>
+      </w:pPr>
+      <w:r>
+        <w:rPr>
+          <w:rFonts w:ascii="Times New Roman" w:hAnsi="Times New Roman" w:cs="Times New Roman"/>
+          <w:sz w:val="28"/>
+        </w:rPr>
+        <w:t>State Machine System</w:t>
       </w:r>
       <w:bookmarkStart w:id="0" w:name="_GoBack"/>
       <w:bookmarkEnd w:id="0"/>
+    </w:p>
+    <w:p>
+      <w:pPr>
+        <w:rPr>
+          <w:rFonts w:ascii="Times New Roman" w:hAnsi="Times New Roman" w:cs="Times New Roman"/>
+          <w:sz w:val="28"/>
+          <w:lang w:val="vi-VN"/>
+        </w:rPr>
+      </w:pPr>
+    </w:p>
+    <w:p>
+      <w:pPr>
+        <w:rPr>
+          <w:rFonts w:ascii="Times New Roman" w:hAnsi="Times New Roman" w:cs="Times New Roman"/>
+          <w:sz w:val="28"/>
+          <w:lang w:val="vi-VN"/>
+        </w:rPr>
+      </w:pPr>
+      <w:r>
+        <w:rPr>
+          <w:rFonts w:ascii="Times New Roman" w:hAnsi="Times New Roman" w:cs="Times New Roman"/>
+          <w:sz w:val="28"/>
+          <w:lang w:val="vi-VN"/>
+        </w:rPr>
+        <w:t xml:space="preserve">Những </w:t>
+      </w:r>
+      <w:r>
+        <w:rPr>
+          <w:rFonts w:ascii="Times New Roman" w:hAnsi="Times New Roman" w:cs="Times New Roman"/>
+          <w:sz w:val="28"/>
+          <w:lang w:val="vi-VN"/>
+        </w:rPr>
+        <w:t xml:space="preserve">chức năng </w:t>
+      </w:r>
+      <w:r>
+        <w:rPr>
+          <w:rFonts w:ascii="Times New Roman" w:hAnsi="Times New Roman" w:cs="Times New Roman"/>
+          <w:sz w:val="28"/>
+          <w:lang w:val="vi-VN"/>
+        </w:rPr>
+        <w:t>chính:</w:t>
+      </w:r>
+    </w:p>
+    <w:p>
+      <w:pPr>
+        <w:pStyle w:val="ListParagraph"/>
+        <w:numPr>
+          <w:ilvl w:val="0"/>
+          <w:numId w:val="5"/>
+        </w:numPr>
+        <w:rPr>
+          <w:rFonts w:ascii="Times New Roman" w:hAnsi="Times New Roman" w:cs="Times New Roman"/>
+          <w:sz w:val="28"/>
+          <w:lang w:val="vi-VN"/>
+        </w:rPr>
+      </w:pPr>
+      <w:r>
+        <w:rPr>
+          <w:rFonts w:ascii="Times New Roman" w:hAnsi="Times New Roman" w:cs="Times New Roman"/>
+          <w:sz w:val="28"/>
+          <w:lang w:val="vi-VN"/>
+        </w:rPr>
+        <w:t xml:space="preserve">Map Editor Ingame: Người chơi có thể sử dụng tile để thiết kế map cho mình </w:t>
+      </w:r>
+    </w:p>
+    <w:p>
+      <w:pPr>
+        <w:pStyle w:val="ListParagraph"/>
+        <w:numPr>
+          <w:ilvl w:val="0"/>
+          <w:numId w:val="6"/>
+        </w:numPr>
+        <w:rPr>
+          <w:rFonts w:ascii="Times New Roman" w:hAnsi="Times New Roman" w:cs="Times New Roman"/>
+          <w:sz w:val="28"/>
+          <w:lang w:val="vi-VN"/>
+        </w:rPr>
+      </w:pPr>
+      <w:r>
+        <w:rPr>
+          <w:rFonts w:ascii="Times New Roman" w:hAnsi="Times New Roman" w:cs="Times New Roman"/>
+          <w:sz w:val="28"/>
+          <w:lang w:val="vi-VN"/>
+        </w:rPr>
+        <w:t>Sử dụng shader để hiển thị grid</w:t>
+      </w:r>
+      <w:r>
+        <w:rPr>
+          <w:rFonts w:ascii="Times New Roman" w:hAnsi="Times New Roman" w:cs="Times New Roman"/>
+          <w:sz w:val="28"/>
+          <w:lang w:val="vi-VN"/>
+        </w:rPr>
+        <w:t xml:space="preserve"> để player có thể căn vị trí đặt các tile</w:t>
+      </w:r>
+    </w:p>
+    <w:p>
+      <w:pPr>
+        <w:pStyle w:val="ListParagraph"/>
+        <w:numPr>
+          <w:ilvl w:val="0"/>
+          <w:numId w:val="6"/>
+        </w:numPr>
+        <w:rPr>
+          <w:rFonts w:ascii="Times New Roman" w:hAnsi="Times New Roman" w:cs="Times New Roman"/>
+          <w:sz w:val="28"/>
+          <w:lang w:val="vi-VN"/>
+        </w:rPr>
+      </w:pPr>
+      <w:r>
+        <w:rPr>
+          <w:rFonts w:ascii="Times New Roman" w:hAnsi="Times New Roman" w:cs="Times New Roman"/>
+          <w:sz w:val="28"/>
+          <w:lang w:val="vi-VN"/>
+        </w:rPr>
+        <w:t>Có thể vẽ và xóa ngay trong game</w:t>
+      </w:r>
+    </w:p>
+    <w:p>
+      <w:pPr>
+        <w:pStyle w:val="ListParagraph"/>
+        <w:numPr>
+          <w:ilvl w:val="0"/>
+          <w:numId w:val="6"/>
+        </w:numPr>
+        <w:rPr>
+          <w:rFonts w:ascii="Times New Roman" w:hAnsi="Times New Roman" w:cs="Times New Roman"/>
+          <w:sz w:val="28"/>
+          <w:lang w:val="vi-VN"/>
+        </w:rPr>
+      </w:pPr>
+      <w:r>
+        <w:rPr>
+          <w:rFonts w:ascii="Times New Roman" w:hAnsi="Times New Roman" w:cs="Times New Roman"/>
+          <w:sz w:val="28"/>
+          <w:lang w:val="vi-VN"/>
+        </w:rPr>
+        <w:t>Mỗi tile sẽ yêu cầu có nền tile trước để đặt tile đó lên, ví dụ sand sẽ cần foam để đặt lên. Nếu không có nền trước thì không thể đặt tile lên được</w:t>
+      </w:r>
+      <w:r>
+        <w:rPr>
+          <w:rFonts w:ascii="Times New Roman" w:hAnsi="Times New Roman" w:cs="Times New Roman"/>
+          <w:sz w:val="28"/>
+          <w:lang w:val="vi-VN"/>
+        </w:rPr>
+        <w:t>. Cách làm ở đây là sử dụng scriptableobject để custom những tilemap yêu cầu có tile ở đó thì mới đặt được tile cần đặt lên. Ví dụ như sand cần có foam thì mới được đặt lên.</w:t>
+      </w:r>
+    </w:p>
+    <w:p>
+      <w:pPr>
+        <w:pStyle w:val="ListParagraph"/>
+        <w:numPr>
+          <w:ilvl w:val="0"/>
+          <w:numId w:val="6"/>
+        </w:numPr>
+        <w:rPr>
+          <w:rFonts w:ascii="Times New Roman" w:hAnsi="Times New Roman" w:cs="Times New Roman"/>
+          <w:sz w:val="28"/>
+          <w:lang w:val="vi-VN"/>
+        </w:rPr>
+      </w:pPr>
+      <w:r>
+        <w:rPr>
+          <w:rFonts w:ascii="Times New Roman" w:hAnsi="Times New Roman" w:cs="Times New Roman"/>
+          <w:sz w:val="28"/>
+          <w:lang w:val="vi-VN"/>
+        </w:rPr>
+        <w:t xml:space="preserve">Khi chọn 1 tile mà có thể đặt được thì ô đấy sẽ hiện màu xanh và ngược lại sẽ hiện màu đỏ </w:t>
+      </w:r>
+    </w:p>
+    <w:p>
+      <w:pPr>
+        <w:pStyle w:val="ListParagraph"/>
+        <w:numPr>
+          <w:ilvl w:val="0"/>
+          <w:numId w:val="6"/>
+        </w:numPr>
+        <w:rPr>
+          <w:rFonts w:ascii="Times New Roman" w:hAnsi="Times New Roman" w:cs="Times New Roman"/>
+          <w:sz w:val="28"/>
+          <w:lang w:val="vi-VN"/>
+        </w:rPr>
+      </w:pPr>
+      <w:r>
+        <w:rPr>
+          <w:rFonts w:ascii="Times New Roman" w:hAnsi="Times New Roman" w:cs="Times New Roman"/>
+          <w:sz w:val="28"/>
+          <w:lang w:val="vi-VN"/>
+        </w:rPr>
+        <w:t xml:space="preserve">Mỗi tile có thể thiết lập link tới 1 tile nào đó. Nếu xóa tile đó đi thì tile được link cũng sẽ bị xóa. </w:t>
+      </w:r>
+    </w:p>
+    <w:p>
+      <w:pPr>
+        <w:pStyle w:val="ListParagraph"/>
+        <w:numPr>
+          <w:ilvl w:val="0"/>
+          <w:numId w:val="6"/>
+        </w:numPr>
+        <w:rPr>
+          <w:rFonts w:ascii="Times New Roman" w:hAnsi="Times New Roman" w:cs="Times New Roman"/>
+          <w:sz w:val="28"/>
+          <w:lang w:val="vi-VN"/>
+        </w:rPr>
+      </w:pPr>
+      <w:r>
+        <w:rPr>
+          <w:rFonts w:ascii="Times New Roman" w:hAnsi="Times New Roman" w:cs="Times New Roman"/>
+          <w:sz w:val="28"/>
+          <w:lang w:val="vi-VN"/>
+        </w:rPr>
+        <w:t xml:space="preserve">Khi xóa 1 tile ở dưới đáy như foam thì toàn bộ tile ở bên trên cũng sẽ bị xóa </w:t>
+      </w:r>
     </w:p>
     <w:p>
       <w:pPr>

</xml_diff>